<commit_message>
ankit updated the word cloud and charts
</commit_message>
<xml_diff>
--- a/AIML-Group10_NLP_1_InterimReport_Draft.docx
+++ b/AIML-Group10_NLP_1_InterimReport_Draft.docx
@@ -335,7 +335,7 @@
           <w:lang w:val="en-US"/>
         </w:rPr>
       </w:pPr>
-      <w:bookmarkStart w:id="0" w:name="_Toc94438411"/>
+      <w:bookmarkStart w:id="0" w:name="_Toc94472543"/>
       <w:r>
         <w:rPr>
           <w:lang w:val="en-US"/>
@@ -408,7 +408,7 @@
         </w:rPr>
         <w:fldChar w:fldCharType="separate"/>
       </w:r>
-      <w:hyperlink w:anchor="_Toc94438411" w:history="1">
+      <w:hyperlink w:anchor="_Toc94472543" w:history="1">
         <w:r>
           <w:rPr>
             <w:rStyle w:val="Hyperlink"/>
@@ -436,7 +436,7 @@
             <w:noProof/>
             <w:webHidden/>
           </w:rPr>
-          <w:instrText xml:space="preserve"> PAGEREF _Toc94438411 \h </w:instrText>
+          <w:instrText xml:space="preserve"> PAGEREF _Toc94472543 \h </w:instrText>
         </w:r>
         <w:r>
           <w:rPr>
@@ -479,7 +479,7 @@
           <w:lang w:eastAsia="en-IN"/>
         </w:rPr>
       </w:pPr>
-      <w:hyperlink w:anchor="_Toc94438412" w:history="1">
+      <w:hyperlink w:anchor="_Toc94472544" w:history="1">
         <w:r>
           <w:rPr>
             <w:rStyle w:val="Hyperlink"/>
@@ -507,7 +507,7 @@
             <w:noProof/>
             <w:webHidden/>
           </w:rPr>
-          <w:instrText xml:space="preserve"> PAGEREF _Toc94438412 \h </w:instrText>
+          <w:instrText xml:space="preserve"> PAGEREF _Toc94472544 \h </w:instrText>
         </w:r>
         <w:r>
           <w:rPr>
@@ -527,7 +527,7 @@
             <w:noProof/>
             <w:webHidden/>
           </w:rPr>
-          <w:t>2</w:t>
+          <w:t>3</w:t>
         </w:r>
         <w:r>
           <w:rPr>
@@ -550,7 +550,7 @@
           <w:lang w:eastAsia="en-IN"/>
         </w:rPr>
       </w:pPr>
-      <w:hyperlink w:anchor="_Toc94438413" w:history="1">
+      <w:hyperlink w:anchor="_Toc94472545" w:history="1">
         <w:r>
           <w:rPr>
             <w:rStyle w:val="Hyperlink"/>
@@ -578,7 +578,7 @@
             <w:noProof/>
             <w:webHidden/>
           </w:rPr>
-          <w:instrText xml:space="preserve"> PAGEREF _Toc94438413 \h </w:instrText>
+          <w:instrText xml:space="preserve"> PAGEREF _Toc94472545 \h </w:instrText>
         </w:r>
         <w:r>
           <w:rPr>
@@ -598,7 +598,7 @@
             <w:noProof/>
             <w:webHidden/>
           </w:rPr>
-          <w:t>4</w:t>
+          <w:t>5</w:t>
         </w:r>
         <w:r>
           <w:rPr>
@@ -621,7 +621,7 @@
           <w:lang w:eastAsia="en-IN"/>
         </w:rPr>
       </w:pPr>
-      <w:hyperlink w:anchor="_Toc94438414" w:history="1">
+      <w:hyperlink w:anchor="_Toc94472546" w:history="1">
         <w:r>
           <w:rPr>
             <w:rStyle w:val="Hyperlink"/>
@@ -649,7 +649,7 @@
             <w:noProof/>
             <w:webHidden/>
           </w:rPr>
-          <w:instrText xml:space="preserve"> PAGEREF _Toc94438414 \h </w:instrText>
+          <w:instrText xml:space="preserve"> PAGEREF _Toc94472546 \h </w:instrText>
         </w:r>
         <w:r>
           <w:rPr>
@@ -669,7 +669,7 @@
             <w:noProof/>
             <w:webHidden/>
           </w:rPr>
-          <w:t>4</w:t>
+          <w:t>5</w:t>
         </w:r>
         <w:r>
           <w:rPr>
@@ -692,7 +692,7 @@
           <w:lang w:eastAsia="en-IN"/>
         </w:rPr>
       </w:pPr>
-      <w:hyperlink w:anchor="_Toc94438415" w:history="1">
+      <w:hyperlink w:anchor="_Toc94472547" w:history="1">
         <w:r>
           <w:rPr>
             <w:rStyle w:val="Hyperlink"/>
@@ -720,7 +720,7 @@
             <w:noProof/>
             <w:webHidden/>
           </w:rPr>
-          <w:instrText xml:space="preserve"> PAGEREF _Toc94438415 \h </w:instrText>
+          <w:instrText xml:space="preserve"> PAGEREF _Toc94472547 \h </w:instrText>
         </w:r>
         <w:r>
           <w:rPr>
@@ -740,7 +740,7 @@
             <w:noProof/>
             <w:webHidden/>
           </w:rPr>
-          <w:t>4</w:t>
+          <w:t>5</w:t>
         </w:r>
         <w:r>
           <w:rPr>
@@ -764,14 +764,14 @@
           <w:lang w:eastAsia="en-IN"/>
         </w:rPr>
       </w:pPr>
-      <w:hyperlink w:anchor="_Toc94438416" w:history="1">
+      <w:hyperlink w:anchor="_Toc94472548" w:history="1">
         <w:r>
           <w:rPr>
             <w:rStyle w:val="Hyperlink"/>
             <w:noProof/>
             <w:lang w:val="en-US"/>
           </w:rPr>
-          <w:t xml:space="preserve">Data &amp; Findings </w:t>
+          <w:t>Data &amp; Findings</w:t>
         </w:r>
         <w:r>
           <w:rPr>
@@ -779,12 +779,13 @@
             <w:noProof/>
             <w:lang w:val="en-US"/>
           </w:rPr>
-          <w:t>…………………………..</w:t>
-        </w:r>
-        <w:r>
-          <w:rPr>
-            <w:noProof/>
-            <w:webHidden/>
+          <w:t>………………..</w:t>
+        </w:r>
+        <w:r>
+          <w:rPr>
+            <w:rFonts w:eastAsiaTheme="minorEastAsia"/>
+            <w:noProof/>
+            <w:lang w:eastAsia="en-IN"/>
           </w:rPr>
           <w:tab/>
         </w:r>
@@ -800,7 +801,7 @@
             <w:noProof/>
             <w:webHidden/>
           </w:rPr>
-          <w:instrText xml:space="preserve"> PAGEREF _Toc94438416 \h </w:instrText>
+          <w:instrText xml:space="preserve"> PAGEREF _Toc94472548 \h </w:instrText>
         </w:r>
         <w:r>
           <w:rPr>
@@ -820,7 +821,7 @@
             <w:noProof/>
             <w:webHidden/>
           </w:rPr>
-          <w:t>4</w:t>
+          <w:t>5</w:t>
         </w:r>
         <w:r>
           <w:rPr>
@@ -843,7 +844,7 @@
           <w:lang w:eastAsia="en-IN"/>
         </w:rPr>
       </w:pPr>
-      <w:hyperlink w:anchor="_Toc94438418" w:history="1">
+      <w:hyperlink w:anchor="_Toc94472550" w:history="1">
         <w:r>
           <w:rPr>
             <w:rStyle w:val="Hyperlink"/>
@@ -871,7 +872,7 @@
             <w:noProof/>
             <w:webHidden/>
           </w:rPr>
-          <w:instrText xml:space="preserve"> PAGEREF _Toc94438418 \h </w:instrText>
+          <w:instrText xml:space="preserve"> PAGEREF _Toc94472550 \h </w:instrText>
         </w:r>
         <w:r>
           <w:rPr>
@@ -891,7 +892,7 @@
             <w:noProof/>
             <w:webHidden/>
           </w:rPr>
-          <w:t>5</w:t>
+          <w:t>6</w:t>
         </w:r>
         <w:r>
           <w:rPr>
@@ -914,7 +915,7 @@
           <w:lang w:eastAsia="en-IN"/>
         </w:rPr>
       </w:pPr>
-      <w:hyperlink w:anchor="_Toc94438419" w:history="1">
+      <w:hyperlink w:anchor="_Toc94472551" w:history="1">
         <w:r>
           <w:rPr>
             <w:rStyle w:val="Hyperlink"/>
@@ -942,7 +943,7 @@
             <w:noProof/>
             <w:webHidden/>
           </w:rPr>
-          <w:instrText xml:space="preserve"> PAGEREF _Toc94438419 \h </w:instrText>
+          <w:instrText xml:space="preserve"> PAGEREF _Toc94472551 \h </w:instrText>
         </w:r>
         <w:r>
           <w:rPr>
@@ -962,7 +963,7 @@
             <w:noProof/>
             <w:webHidden/>
           </w:rPr>
-          <w:t>5</w:t>
+          <w:t>6</w:t>
         </w:r>
         <w:r>
           <w:rPr>
@@ -985,7 +986,7 @@
           <w:lang w:eastAsia="en-IN"/>
         </w:rPr>
       </w:pPr>
-      <w:hyperlink w:anchor="_Toc94438420" w:history="1">
+      <w:hyperlink w:anchor="_Toc94472552" w:history="1">
         <w:r>
           <w:rPr>
             <w:rStyle w:val="Hyperlink"/>
@@ -1013,7 +1014,7 @@
             <w:noProof/>
             <w:webHidden/>
           </w:rPr>
-          <w:instrText xml:space="preserve"> PAGEREF _Toc94438420 \h </w:instrText>
+          <w:instrText xml:space="preserve"> PAGEREF _Toc94472552 \h </w:instrText>
         </w:r>
         <w:r>
           <w:rPr>
@@ -1033,7 +1034,7 @@
             <w:noProof/>
             <w:webHidden/>
           </w:rPr>
-          <w:t>6</w:t>
+          <w:t>7</w:t>
         </w:r>
         <w:r>
           <w:rPr>
@@ -1056,7 +1057,7 @@
           <w:lang w:eastAsia="en-IN"/>
         </w:rPr>
       </w:pPr>
-      <w:hyperlink w:anchor="_Toc94438421" w:history="1">
+      <w:hyperlink w:anchor="_Toc94472553" w:history="1">
         <w:r>
           <w:rPr>
             <w:rStyle w:val="Hyperlink"/>
@@ -1084,7 +1085,7 @@
             <w:noProof/>
             <w:webHidden/>
           </w:rPr>
-          <w:instrText xml:space="preserve"> PAGEREF _Toc94438421 \h </w:instrText>
+          <w:instrText xml:space="preserve"> PAGEREF _Toc94472553 \h </w:instrText>
         </w:r>
         <w:r>
           <w:rPr>
@@ -1104,7 +1105,7 @@
             <w:noProof/>
             <w:webHidden/>
           </w:rPr>
-          <w:t>7</w:t>
+          <w:t>8</w:t>
         </w:r>
         <w:r>
           <w:rPr>
@@ -1127,7 +1128,7 @@
           <w:lang w:eastAsia="en-IN"/>
         </w:rPr>
       </w:pPr>
-      <w:hyperlink w:anchor="_Toc94438422" w:history="1">
+      <w:hyperlink w:anchor="_Toc94472554" w:history="1">
         <w:r>
           <w:rPr>
             <w:rStyle w:val="Hyperlink"/>
@@ -1155,7 +1156,7 @@
             <w:noProof/>
             <w:webHidden/>
           </w:rPr>
-          <w:instrText xml:space="preserve"> PAGEREF _Toc94438422 \h </w:instrText>
+          <w:instrText xml:space="preserve"> PAGEREF _Toc94472554 \h </w:instrText>
         </w:r>
         <w:r>
           <w:rPr>
@@ -1175,7 +1176,7 @@
             <w:noProof/>
             <w:webHidden/>
           </w:rPr>
-          <w:t>7</w:t>
+          <w:t>8</w:t>
         </w:r>
         <w:r>
           <w:rPr>
@@ -1198,7 +1199,7 @@
           <w:lang w:eastAsia="en-IN"/>
         </w:rPr>
       </w:pPr>
-      <w:hyperlink w:anchor="_Toc94438423" w:history="1">
+      <w:hyperlink w:anchor="_Toc94472555" w:history="1">
         <w:r>
           <w:rPr>
             <w:rStyle w:val="Hyperlink"/>
@@ -1226,7 +1227,7 @@
             <w:noProof/>
             <w:webHidden/>
           </w:rPr>
-          <w:instrText xml:space="preserve"> PAGEREF _Toc94438423 \h </w:instrText>
+          <w:instrText xml:space="preserve"> PAGEREF _Toc94472555 \h </w:instrText>
         </w:r>
         <w:r>
           <w:rPr>
@@ -1269,14 +1270,14 @@
           <w:lang w:eastAsia="en-IN"/>
         </w:rPr>
       </w:pPr>
-      <w:hyperlink w:anchor="_Toc94438424" w:history="1">
+      <w:hyperlink w:anchor="_Toc94472556" w:history="1">
         <w:r>
           <w:rPr>
             <w:rStyle w:val="Hyperlink"/>
             <w:noProof/>
             <w:lang w:val="en-US"/>
           </w:rPr>
-          <w:t>Word Cloud</w:t>
+          <w:t>Assignment Group Distribution</w:t>
         </w:r>
         <w:r>
           <w:rPr>
@@ -1297,7 +1298,7 @@
             <w:noProof/>
             <w:webHidden/>
           </w:rPr>
-          <w:instrText xml:space="preserve"> PAGEREF _Toc94438424 \h </w:instrText>
+          <w:instrText xml:space="preserve"> PAGEREF _Toc94472556 \h </w:instrText>
         </w:r>
         <w:r>
           <w:rPr>
@@ -1340,14 +1341,14 @@
           <w:lang w:eastAsia="en-IN"/>
         </w:rPr>
       </w:pPr>
-      <w:hyperlink w:anchor="_Toc94438425" w:history="1">
+      <w:hyperlink w:anchor="_Toc94472557" w:history="1">
         <w:r>
           <w:rPr>
             <w:rStyle w:val="Hyperlink"/>
             <w:noProof/>
             <w:lang w:val="en-US"/>
           </w:rPr>
-          <w:t>Grp_0</w:t>
+          <w:t>Percentage Split of Top 20 Groups Having 80+% of records</w:t>
         </w:r>
         <w:r>
           <w:rPr>
@@ -1368,7 +1369,7 @@
             <w:noProof/>
             <w:webHidden/>
           </w:rPr>
-          <w:instrText xml:space="preserve"> PAGEREF _Toc94438425 \h </w:instrText>
+          <w:instrText xml:space="preserve"> PAGEREF _Toc94472557 \h </w:instrText>
         </w:r>
         <w:r>
           <w:rPr>
@@ -1388,7 +1389,7 @@
             <w:noProof/>
             <w:webHidden/>
           </w:rPr>
-          <w:t>8</w:t>
+          <w:t>9</w:t>
         </w:r>
         <w:r>
           <w:rPr>
@@ -1411,14 +1412,14 @@
           <w:lang w:eastAsia="en-IN"/>
         </w:rPr>
       </w:pPr>
-      <w:hyperlink w:anchor="_Toc94438426" w:history="1">
+      <w:hyperlink w:anchor="_Toc94472558" w:history="1">
         <w:r>
           <w:rPr>
             <w:rStyle w:val="Hyperlink"/>
             <w:noProof/>
             <w:lang w:val="en-US"/>
           </w:rPr>
-          <w:t>Data Set</w:t>
+          <w:t>Word Cloud After Data Pre-processing and Cleaning</w:t>
         </w:r>
         <w:r>
           <w:rPr>
@@ -1439,7 +1440,7 @@
             <w:noProof/>
             <w:webHidden/>
           </w:rPr>
-          <w:instrText xml:space="preserve"> PAGEREF _Toc94438426 \h </w:instrText>
+          <w:instrText xml:space="preserve"> PAGEREF _Toc94472558 \h </w:instrText>
         </w:r>
         <w:r>
           <w:rPr>
@@ -1459,7 +1460,7 @@
             <w:noProof/>
             <w:webHidden/>
           </w:rPr>
-          <w:t>8</w:t>
+          <w:t>10</w:t>
         </w:r>
         <w:r>
           <w:rPr>
@@ -1482,13 +1483,226 @@
           <w:lang w:eastAsia="en-IN"/>
         </w:rPr>
       </w:pPr>
-      <w:hyperlink w:anchor="_Toc94438427" w:history="1">
+      <w:hyperlink w:anchor="_Toc94472559" w:history="1">
         <w:r>
           <w:rPr>
             <w:rStyle w:val="Hyperlink"/>
             <w:noProof/>
             <w:lang w:val="en-US"/>
           </w:rPr>
+          <w:t>Grp_12</w:t>
+        </w:r>
+        <w:r>
+          <w:rPr>
+            <w:noProof/>
+            <w:webHidden/>
+          </w:rPr>
+          <w:tab/>
+        </w:r>
+        <w:r>
+          <w:rPr>
+            <w:noProof/>
+            <w:webHidden/>
+          </w:rPr>
+          <w:fldChar w:fldCharType="begin"/>
+        </w:r>
+        <w:r>
+          <w:rPr>
+            <w:noProof/>
+            <w:webHidden/>
+          </w:rPr>
+          <w:instrText xml:space="preserve"> PAGEREF _Toc94472559 \h </w:instrText>
+        </w:r>
+        <w:r>
+          <w:rPr>
+            <w:noProof/>
+            <w:webHidden/>
+          </w:rPr>
+        </w:r>
+        <w:r>
+          <w:rPr>
+            <w:noProof/>
+            <w:webHidden/>
+          </w:rPr>
+          <w:fldChar w:fldCharType="separate"/>
+        </w:r>
+        <w:r>
+          <w:rPr>
+            <w:noProof/>
+            <w:webHidden/>
+          </w:rPr>
+          <w:t>11</w:t>
+        </w:r>
+        <w:r>
+          <w:rPr>
+            <w:noProof/>
+            <w:webHidden/>
+          </w:rPr>
+          <w:fldChar w:fldCharType="end"/>
+        </w:r>
+      </w:hyperlink>
+    </w:p>
+    <w:p>
+      <w:pPr>
+        <w:pStyle w:val="TOC2"/>
+        <w:tabs>
+          <w:tab w:val="right" w:leader="dot" w:pos="9016"/>
+        </w:tabs>
+        <w:rPr>
+          <w:rFonts w:eastAsiaTheme="minorEastAsia"/>
+          <w:noProof/>
+          <w:lang w:eastAsia="en-IN"/>
+        </w:rPr>
+      </w:pPr>
+      <w:hyperlink w:anchor="_Toc94472560" w:history="1">
+        <w:r>
+          <w:rPr>
+            <w:rStyle w:val="Hyperlink"/>
+            <w:noProof/>
+            <w:lang w:val="en-US"/>
+          </w:rPr>
+          <w:t>Grp_09</w:t>
+        </w:r>
+        <w:r>
+          <w:rPr>
+            <w:noProof/>
+            <w:webHidden/>
+          </w:rPr>
+          <w:tab/>
+        </w:r>
+        <w:r>
+          <w:rPr>
+            <w:noProof/>
+            <w:webHidden/>
+          </w:rPr>
+          <w:fldChar w:fldCharType="begin"/>
+        </w:r>
+        <w:r>
+          <w:rPr>
+            <w:noProof/>
+            <w:webHidden/>
+          </w:rPr>
+          <w:instrText xml:space="preserve"> PAGEREF _Toc94472560 \h </w:instrText>
+        </w:r>
+        <w:r>
+          <w:rPr>
+            <w:noProof/>
+            <w:webHidden/>
+          </w:rPr>
+        </w:r>
+        <w:r>
+          <w:rPr>
+            <w:noProof/>
+            <w:webHidden/>
+          </w:rPr>
+          <w:fldChar w:fldCharType="separate"/>
+        </w:r>
+        <w:r>
+          <w:rPr>
+            <w:noProof/>
+            <w:webHidden/>
+          </w:rPr>
+          <w:t>11</w:t>
+        </w:r>
+        <w:r>
+          <w:rPr>
+            <w:noProof/>
+            <w:webHidden/>
+          </w:rPr>
+          <w:fldChar w:fldCharType="end"/>
+        </w:r>
+      </w:hyperlink>
+    </w:p>
+    <w:p>
+      <w:pPr>
+        <w:pStyle w:val="TOC2"/>
+        <w:tabs>
+          <w:tab w:val="right" w:leader="dot" w:pos="9016"/>
+        </w:tabs>
+        <w:rPr>
+          <w:rFonts w:eastAsiaTheme="minorEastAsia"/>
+          <w:noProof/>
+          <w:lang w:eastAsia="en-IN"/>
+        </w:rPr>
+      </w:pPr>
+      <w:hyperlink w:anchor="_Toc94472561" w:history="1">
+        <w:r>
+          <w:rPr>
+            <w:rStyle w:val="Hyperlink"/>
+            <w:noProof/>
+            <w:lang w:val="en-US"/>
+          </w:rPr>
+          <w:t>Grp_02</w:t>
+        </w:r>
+        <w:r>
+          <w:rPr>
+            <w:noProof/>
+            <w:webHidden/>
+          </w:rPr>
+          <w:tab/>
+        </w:r>
+        <w:r>
+          <w:rPr>
+            <w:noProof/>
+            <w:webHidden/>
+          </w:rPr>
+          <w:fldChar w:fldCharType="begin"/>
+        </w:r>
+        <w:r>
+          <w:rPr>
+            <w:noProof/>
+            <w:webHidden/>
+          </w:rPr>
+          <w:instrText xml:space="preserve"> PAGEREF _Toc94472561 \h </w:instrText>
+        </w:r>
+        <w:r>
+          <w:rPr>
+            <w:noProof/>
+            <w:webHidden/>
+          </w:rPr>
+        </w:r>
+        <w:r>
+          <w:rPr>
+            <w:noProof/>
+            <w:webHidden/>
+          </w:rPr>
+          <w:fldChar w:fldCharType="separate"/>
+        </w:r>
+        <w:r>
+          <w:rPr>
+            <w:noProof/>
+            <w:webHidden/>
+          </w:rPr>
+          <w:t>12</w:t>
+        </w:r>
+        <w:r>
+          <w:rPr>
+            <w:noProof/>
+            <w:webHidden/>
+          </w:rPr>
+          <w:fldChar w:fldCharType="end"/>
+        </w:r>
+      </w:hyperlink>
+    </w:p>
+    <w:p>
+      <w:pPr>
+        <w:pStyle w:val="TOC2"/>
+        <w:tabs>
+          <w:tab w:val="right" w:leader="dot" w:pos="9016"/>
+        </w:tabs>
+        <w:rPr>
+          <w:rFonts w:eastAsiaTheme="minorEastAsia"/>
+          <w:noProof/>
+          <w:lang w:eastAsia="en-IN"/>
+        </w:rPr>
+      </w:pPr>
+      <w:hyperlink w:anchor="_Toc94472562" w:history="1">
+        <w:r>
+          <w:rPr>
+            <w:rStyle w:val="Hyperlink"/>
+            <w:noProof/>
+            <w:lang w:val="en-US"/>
+          </w:rPr>
           <w:t>Charts</w:t>
         </w:r>
         <w:r>
@@ -1510,7 +1724,7 @@
             <w:noProof/>
             <w:webHidden/>
           </w:rPr>
-          <w:instrText xml:space="preserve"> PAGEREF _Toc94438427 \h </w:instrText>
+          <w:instrText xml:space="preserve"> PAGEREF _Toc94472562 \h </w:instrText>
         </w:r>
         <w:r>
           <w:rPr>
@@ -1530,7 +1744,220 @@
             <w:noProof/>
             <w:webHidden/>
           </w:rPr>
-          <w:t>8</w:t>
+          <w:t>20</w:t>
+        </w:r>
+        <w:r>
+          <w:rPr>
+            <w:noProof/>
+            <w:webHidden/>
+          </w:rPr>
+          <w:fldChar w:fldCharType="end"/>
+        </w:r>
+      </w:hyperlink>
+    </w:p>
+    <w:p>
+      <w:pPr>
+        <w:pStyle w:val="TOC2"/>
+        <w:tabs>
+          <w:tab w:val="right" w:leader="dot" w:pos="9016"/>
+        </w:tabs>
+        <w:rPr>
+          <w:rFonts w:eastAsiaTheme="minorEastAsia"/>
+          <w:noProof/>
+          <w:lang w:eastAsia="en-IN"/>
+        </w:rPr>
+      </w:pPr>
+      <w:hyperlink w:anchor="_Toc94472563" w:history="1">
+        <w:r>
+          <w:rPr>
+            <w:rStyle w:val="Hyperlink"/>
+            <w:noProof/>
+            <w:lang w:val="en-US"/>
+          </w:rPr>
+          <w:t>Frequent words used in Top 20 groups  [Sharing charts for a few of them]</w:t>
+        </w:r>
+        <w:r>
+          <w:rPr>
+            <w:noProof/>
+            <w:webHidden/>
+          </w:rPr>
+          <w:tab/>
+        </w:r>
+        <w:r>
+          <w:rPr>
+            <w:noProof/>
+            <w:webHidden/>
+          </w:rPr>
+          <w:fldChar w:fldCharType="begin"/>
+        </w:r>
+        <w:r>
+          <w:rPr>
+            <w:noProof/>
+            <w:webHidden/>
+          </w:rPr>
+          <w:instrText xml:space="preserve"> PAGEREF _Toc94472563 \h </w:instrText>
+        </w:r>
+        <w:r>
+          <w:rPr>
+            <w:noProof/>
+            <w:webHidden/>
+          </w:rPr>
+        </w:r>
+        <w:r>
+          <w:rPr>
+            <w:noProof/>
+            <w:webHidden/>
+          </w:rPr>
+          <w:fldChar w:fldCharType="separate"/>
+        </w:r>
+        <w:r>
+          <w:rPr>
+            <w:noProof/>
+            <w:webHidden/>
+          </w:rPr>
+          <w:t>20</w:t>
+        </w:r>
+        <w:r>
+          <w:rPr>
+            <w:noProof/>
+            <w:webHidden/>
+          </w:rPr>
+          <w:fldChar w:fldCharType="end"/>
+        </w:r>
+      </w:hyperlink>
+    </w:p>
+    <w:p>
+      <w:pPr>
+        <w:pStyle w:val="TOC2"/>
+        <w:tabs>
+          <w:tab w:val="right" w:leader="dot" w:pos="9016"/>
+        </w:tabs>
+        <w:rPr>
+          <w:rFonts w:eastAsiaTheme="minorEastAsia"/>
+          <w:noProof/>
+          <w:lang w:eastAsia="en-IN"/>
+        </w:rPr>
+      </w:pPr>
+      <w:hyperlink w:anchor="_Toc94472564" w:history="1">
+        <w:r>
+          <w:rPr>
+            <w:rStyle w:val="Hyperlink"/>
+            <w:noProof/>
+            <w:lang w:val="en-US"/>
+          </w:rPr>
+          <w:t xml:space="preserve">Grp_24 </w:t>
+        </w:r>
+        <w:r>
+          <w:rPr>
+            <w:noProof/>
+            <w:webHidden/>
+          </w:rPr>
+          <w:tab/>
+        </w:r>
+        <w:r>
+          <w:rPr>
+            <w:noProof/>
+            <w:webHidden/>
+          </w:rPr>
+          <w:fldChar w:fldCharType="begin"/>
+        </w:r>
+        <w:r>
+          <w:rPr>
+            <w:noProof/>
+            <w:webHidden/>
+          </w:rPr>
+          <w:instrText xml:space="preserve"> PAGEREF _Toc94472564 \h </w:instrText>
+        </w:r>
+        <w:r>
+          <w:rPr>
+            <w:noProof/>
+            <w:webHidden/>
+          </w:rPr>
+        </w:r>
+        <w:r>
+          <w:rPr>
+            <w:noProof/>
+            <w:webHidden/>
+          </w:rPr>
+          <w:fldChar w:fldCharType="separate"/>
+        </w:r>
+        <w:r>
+          <w:rPr>
+            <w:noProof/>
+            <w:webHidden/>
+          </w:rPr>
+          <w:t>21</w:t>
+        </w:r>
+        <w:r>
+          <w:rPr>
+            <w:noProof/>
+            <w:webHidden/>
+          </w:rPr>
+          <w:fldChar w:fldCharType="end"/>
+        </w:r>
+      </w:hyperlink>
+    </w:p>
+    <w:p>
+      <w:pPr>
+        <w:pStyle w:val="TOC2"/>
+        <w:tabs>
+          <w:tab w:val="right" w:leader="dot" w:pos="9016"/>
+        </w:tabs>
+        <w:rPr>
+          <w:rFonts w:eastAsiaTheme="minorEastAsia"/>
+          <w:noProof/>
+          <w:lang w:eastAsia="en-IN"/>
+        </w:rPr>
+      </w:pPr>
+      <w:hyperlink w:anchor="_Toc94472565" w:history="1">
+        <w:r>
+          <w:rPr>
+            <w:rStyle w:val="Hyperlink"/>
+            <w:noProof/>
+            <w:lang w:val="en-US"/>
+          </w:rPr>
+          <w:t>Grp_12</w:t>
+        </w:r>
+        <w:r>
+          <w:rPr>
+            <w:noProof/>
+            <w:webHidden/>
+          </w:rPr>
+          <w:tab/>
+        </w:r>
+        <w:r>
+          <w:rPr>
+            <w:noProof/>
+            <w:webHidden/>
+          </w:rPr>
+          <w:fldChar w:fldCharType="begin"/>
+        </w:r>
+        <w:r>
+          <w:rPr>
+            <w:noProof/>
+            <w:webHidden/>
+          </w:rPr>
+          <w:instrText xml:space="preserve"> PAGEREF _Toc94472565 \h </w:instrText>
+        </w:r>
+        <w:r>
+          <w:rPr>
+            <w:noProof/>
+            <w:webHidden/>
+          </w:rPr>
+        </w:r>
+        <w:r>
+          <w:rPr>
+            <w:noProof/>
+            <w:webHidden/>
+          </w:rPr>
+          <w:fldChar w:fldCharType="separate"/>
+        </w:r>
+        <w:r>
+          <w:rPr>
+            <w:noProof/>
+            <w:webHidden/>
+          </w:rPr>
+          <w:t>21</w:t>
         </w:r>
         <w:r>
           <w:rPr>
@@ -1553,7 +1980,7 @@
           <w:lang w:eastAsia="en-IN"/>
         </w:rPr>
       </w:pPr>
-      <w:hyperlink w:anchor="_Toc94438428" w:history="1">
+      <w:hyperlink w:anchor="_Toc94472566" w:history="1">
         <w:r>
           <w:rPr>
             <w:rStyle w:val="Hyperlink"/>
@@ -1581,7 +2008,7 @@
             <w:noProof/>
             <w:webHidden/>
           </w:rPr>
-          <w:instrText xml:space="preserve"> PAGEREF _Toc94438428 \h </w:instrText>
+          <w:instrText xml:space="preserve"> PAGEREF _Toc94472566 \h </w:instrText>
         </w:r>
         <w:r>
           <w:rPr>
@@ -1601,7 +2028,7 @@
             <w:noProof/>
             <w:webHidden/>
           </w:rPr>
-          <w:t>9</w:t>
+          <w:t>22</w:t>
         </w:r>
         <w:r>
           <w:rPr>
@@ -1624,7 +2051,7 @@
           <w:lang w:eastAsia="en-IN"/>
         </w:rPr>
       </w:pPr>
-      <w:hyperlink w:anchor="_Toc94438429" w:history="1">
+      <w:hyperlink w:anchor="_Toc94472567" w:history="1">
         <w:r>
           <w:rPr>
             <w:rStyle w:val="Hyperlink"/>
@@ -1652,7 +2079,7 @@
             <w:noProof/>
             <w:webHidden/>
           </w:rPr>
-          <w:instrText xml:space="preserve"> PAGEREF _Toc94438429 \h </w:instrText>
+          <w:instrText xml:space="preserve"> PAGEREF _Toc94472567 \h </w:instrText>
         </w:r>
         <w:r>
           <w:rPr>
@@ -1672,7 +2099,7 @@
             <w:noProof/>
             <w:webHidden/>
           </w:rPr>
-          <w:t>10</w:t>
+          <w:t>23</w:t>
         </w:r>
         <w:r>
           <w:rPr>
@@ -1695,7 +2122,7 @@
           <w:lang w:eastAsia="en-IN"/>
         </w:rPr>
       </w:pPr>
-      <w:hyperlink w:anchor="_Toc94438430" w:history="1">
+      <w:hyperlink w:anchor="_Toc94472568" w:history="1">
         <w:r>
           <w:rPr>
             <w:rStyle w:val="Hyperlink"/>
@@ -1723,7 +2150,7 @@
             <w:noProof/>
             <w:webHidden/>
           </w:rPr>
-          <w:instrText xml:space="preserve"> PAGEREF _Toc94438430 \h </w:instrText>
+          <w:instrText xml:space="preserve"> PAGEREF _Toc94472568 \h </w:instrText>
         </w:r>
         <w:r>
           <w:rPr>
@@ -1743,7 +2170,7 @@
             <w:noProof/>
             <w:webHidden/>
           </w:rPr>
-          <w:t>10</w:t>
+          <w:t>23</w:t>
         </w:r>
         <w:r>
           <w:rPr>
@@ -1766,7 +2193,7 @@
           <w:lang w:eastAsia="en-IN"/>
         </w:rPr>
       </w:pPr>
-      <w:hyperlink w:anchor="_Toc94438431" w:history="1">
+      <w:hyperlink w:anchor="_Toc94472569" w:history="1">
         <w:r>
           <w:rPr>
             <w:rStyle w:val="Hyperlink"/>
@@ -1794,7 +2221,7 @@
             <w:noProof/>
             <w:webHidden/>
           </w:rPr>
-          <w:instrText xml:space="preserve"> PAGEREF _Toc94438431 \h </w:instrText>
+          <w:instrText xml:space="preserve"> PAGEREF _Toc94472569 \h </w:instrText>
         </w:r>
         <w:r>
           <w:rPr>
@@ -1814,7 +2241,7 @@
             <w:noProof/>
             <w:webHidden/>
           </w:rPr>
-          <w:t>11</w:t>
+          <w:t>24</w:t>
         </w:r>
         <w:r>
           <w:rPr>
@@ -1837,7 +2264,7 @@
           <w:lang w:eastAsia="en-IN"/>
         </w:rPr>
       </w:pPr>
-      <w:hyperlink w:anchor="_Toc94438432" w:history="1">
+      <w:hyperlink w:anchor="_Toc94472570" w:history="1">
         <w:r>
           <w:rPr>
             <w:rStyle w:val="Hyperlink"/>
@@ -1865,7 +2292,7 @@
             <w:noProof/>
             <w:webHidden/>
           </w:rPr>
-          <w:instrText xml:space="preserve"> PAGEREF _Toc94438432 \h </w:instrText>
+          <w:instrText xml:space="preserve"> PAGEREF _Toc94472570 \h </w:instrText>
         </w:r>
         <w:r>
           <w:rPr>
@@ -1885,7 +2312,7 @@
             <w:noProof/>
             <w:webHidden/>
           </w:rPr>
-          <w:t>12</w:t>
+          <w:t>25</w:t>
         </w:r>
         <w:r>
           <w:rPr>
@@ -1936,40 +2363,12 @@
     </w:p>
     <w:p>
       <w:pPr>
-        <w:rPr>
-          <w:lang w:val="en-US"/>
-        </w:rPr>
-      </w:pPr>
-    </w:p>
-    <w:p>
-      <w:pPr>
-        <w:rPr>
-          <w:lang w:val="en-US"/>
-        </w:rPr>
-      </w:pPr>
-    </w:p>
-    <w:p>
-      <w:pPr>
-        <w:rPr>
-          <w:lang w:val="en-US"/>
-        </w:rPr>
-      </w:pPr>
-    </w:p>
-    <w:p>
-      <w:pPr>
-        <w:rPr>
-          <w:lang w:val="en-US"/>
-        </w:rPr>
-      </w:pPr>
-    </w:p>
-    <w:p>
-      <w:pPr>
         <w:pStyle w:val="Heading1"/>
         <w:rPr>
           <w:lang w:val="en-US"/>
         </w:rPr>
       </w:pPr>
-      <w:bookmarkStart w:id="1" w:name="_Toc94438412"/>
+      <w:bookmarkStart w:id="1" w:name="_Toc94472544"/>
       <w:r>
         <w:rPr>
           <w:lang w:val="en-US"/>
@@ -2080,7 +2479,7 @@
           <w:lang w:val="en-US"/>
         </w:rPr>
       </w:pPr>
-      <w:bookmarkStart w:id="2" w:name="_Toc94438413"/>
+      <w:bookmarkStart w:id="2" w:name="_Toc94472545"/>
       <w:r>
         <w:rPr>
           <w:lang w:val="en-US"/>
@@ -2122,7 +2521,7 @@
           <w:lang w:val="en-US"/>
         </w:rPr>
       </w:pPr>
-      <w:bookmarkStart w:id="3" w:name="_Toc94438414"/>
+      <w:bookmarkStart w:id="3" w:name="_Toc94472546"/>
       <w:r>
         <w:rPr>
           <w:sz w:val="32"/>
@@ -2292,7 +2691,7 @@
         </w:rPr>
         <w:br/>
       </w:r>
-      <w:bookmarkStart w:id="4" w:name="_Toc94438415"/>
+      <w:bookmarkStart w:id="4" w:name="_Toc94472547"/>
       <w:r>
         <w:rPr>
           <w:sz w:val="32"/>
@@ -2483,7 +2882,7 @@
           <w:lang w:val="en-US"/>
         </w:rPr>
       </w:pPr>
-      <w:bookmarkStart w:id="5" w:name="_Toc94438416"/>
+      <w:bookmarkStart w:id="5" w:name="_Toc94472548"/>
       <w:r>
         <w:rPr>
           <w:sz w:val="32"/>
@@ -2550,6 +2949,7 @@
         </w:rPr>
       </w:pPr>
       <w:bookmarkStart w:id="6" w:name="_Toc94438417"/>
+      <w:bookmarkStart w:id="7" w:name="_Toc94472549"/>
       <w:r>
         <w:rPr>
           <w:lang w:val="en-US"/>
@@ -2575,6 +2975,7 @@
         <w:t>8500</w:t>
       </w:r>
       <w:bookmarkEnd w:id="6"/>
+      <w:bookmarkEnd w:id="7"/>
     </w:p>
     <w:p>
       <w:pPr>
@@ -2597,7 +2998,7 @@
           <w:lang w:val="en-US"/>
         </w:rPr>
       </w:pPr>
-      <w:bookmarkStart w:id="7" w:name="_Toc94438418"/>
+      <w:bookmarkStart w:id="8" w:name="_Toc94472550"/>
       <w:r>
         <w:rPr>
           <w:lang w:val="en-US"/>
@@ -2605,7 +3006,7 @@
         <w:lastRenderedPageBreak/>
         <w:t>Data Fields</w:t>
       </w:r>
-      <w:bookmarkEnd w:id="7"/>
+      <w:bookmarkEnd w:id="8"/>
     </w:p>
     <w:p>
       <w:pPr>
@@ -2793,14 +3194,14 @@
           <w:lang w:val="en-US"/>
         </w:rPr>
       </w:pPr>
-      <w:bookmarkStart w:id="8" w:name="_Toc94438419"/>
+      <w:bookmarkStart w:id="9" w:name="_Toc94472551"/>
       <w:r>
         <w:rPr>
           <w:lang w:val="en-US"/>
         </w:rPr>
         <w:t>Sample data</w:t>
       </w:r>
-      <w:bookmarkEnd w:id="8"/>
+      <w:bookmarkEnd w:id="9"/>
     </w:p>
     <w:tbl>
       <w:tblPr>
@@ -2996,23 +3397,7 @@
                 <w:rFonts w:ascii="Arial" w:hAnsi="Arial" w:cs="Arial"/>
                 <w:lang w:val="en-US"/>
               </w:rPr>
-              <w:t xml:space="preserve">-verified user </w:t>
-            </w:r>
-            <w:proofErr w:type="gramStart"/>
-            <w:r>
-              <w:rPr>
-                <w:rFonts w:ascii="Arial" w:hAnsi="Arial" w:cs="Arial"/>
-                <w:lang w:val="en-US"/>
-              </w:rPr>
-              <w:t>details.(</w:t>
-            </w:r>
-            <w:proofErr w:type="gramEnd"/>
-            <w:r>
-              <w:rPr>
-                <w:rFonts w:ascii="Arial" w:hAnsi="Arial" w:cs="Arial"/>
-                <w:lang w:val="en-US"/>
-              </w:rPr>
-              <w:t>employee# &amp; manager name)</w:t>
+              <w:t>-verified user details.(employee# &amp; manager name)</w:t>
             </w:r>
           </w:p>
           <w:p>
@@ -3028,23 +3413,7 @@
                 <w:rFonts w:ascii="Arial" w:hAnsi="Arial" w:cs="Arial"/>
                 <w:lang w:val="en-US"/>
               </w:rPr>
-              <w:t xml:space="preserve">-checked the </w:t>
-            </w:r>
-            <w:proofErr w:type="gramStart"/>
-            <w:r>
-              <w:rPr>
-                <w:rFonts w:ascii="Arial" w:hAnsi="Arial" w:cs="Arial"/>
-                <w:lang w:val="en-US"/>
-              </w:rPr>
-              <w:t>user</w:t>
-            </w:r>
-            <w:proofErr w:type="gramEnd"/>
-            <w:r>
-              <w:rPr>
-                <w:rFonts w:ascii="Arial" w:hAnsi="Arial" w:cs="Arial"/>
-                <w:lang w:val="en-US"/>
-              </w:rPr>
-              <w:t xml:space="preserve"> name in ad and reset the password.</w:t>
+              <w:t>-checked the user name in ad and reset the password.</w:t>
             </w:r>
           </w:p>
           <w:p>
@@ -3226,23 +3595,7 @@
                 <w:rFonts w:ascii="Arial" w:hAnsi="Arial" w:cs="Arial"/>
                 <w:lang w:val="en-US"/>
               </w:rPr>
-              <w:t xml:space="preserve">my meetings/skype meetings </w:t>
-            </w:r>
-            <w:proofErr w:type="spellStart"/>
-            <w:r>
-              <w:rPr>
-                <w:rFonts w:ascii="Arial" w:hAnsi="Arial" w:cs="Arial"/>
-                <w:lang w:val="en-US"/>
-              </w:rPr>
-              <w:t>etc</w:t>
-            </w:r>
-            <w:proofErr w:type="spellEnd"/>
-            <w:r>
-              <w:rPr>
-                <w:rFonts w:ascii="Arial" w:hAnsi="Arial" w:cs="Arial"/>
-                <w:lang w:val="en-US"/>
-              </w:rPr>
-              <w:t xml:space="preserve"> are not appearing in my outlook calendar, can somebody please advise how to correct this?</w:t>
+              <w:t>my meetings/skype meetings etc are not appearing in my outlook calendar, can somebody please advise how to correct this?</w:t>
             </w:r>
           </w:p>
           <w:p>
@@ -3318,31 +3671,13 @@
                 <w:lang w:val="en-US"/>
               </w:rPr>
             </w:pPr>
-            <w:proofErr w:type="gramStart"/>
             <w:r>
               <w:rPr>
                 <w:rFonts w:ascii="Arial" w:hAnsi="Arial" w:cs="Arial"/>
                 <w:lang w:val="en-US"/>
               </w:rPr>
-              <w:t>cant</w:t>
+              <w:t>cant log in to vpn</w:t>
             </w:r>
-            <w:proofErr w:type="gramEnd"/>
-            <w:r>
-              <w:rPr>
-                <w:rFonts w:ascii="Arial" w:hAnsi="Arial" w:cs="Arial"/>
-                <w:lang w:val="en-US"/>
-              </w:rPr>
-              <w:t xml:space="preserve"> log in to </w:t>
-            </w:r>
-            <w:proofErr w:type="spellStart"/>
-            <w:r>
-              <w:rPr>
-                <w:rFonts w:ascii="Arial" w:hAnsi="Arial" w:cs="Arial"/>
-                <w:lang w:val="en-US"/>
-              </w:rPr>
-              <w:t>vpn</w:t>
-            </w:r>
-            <w:proofErr w:type="spellEnd"/>
           </w:p>
         </w:tc>
         <w:tc>
@@ -3398,31 +3733,13 @@
                 <w:lang w:val="en-US"/>
               </w:rPr>
             </w:pPr>
-            <w:proofErr w:type="spellStart"/>
             <w:r>
               <w:rPr>
                 <w:rFonts w:ascii="Arial" w:hAnsi="Arial" w:cs="Arial"/>
                 <w:lang w:val="en-US"/>
               </w:rPr>
-              <w:t>i</w:t>
+              <w:t>i cannot log on to vpn</w:t>
             </w:r>
-            <w:proofErr w:type="spellEnd"/>
-            <w:r>
-              <w:rPr>
-                <w:rFonts w:ascii="Arial" w:hAnsi="Arial" w:cs="Arial"/>
-                <w:lang w:val="en-US"/>
-              </w:rPr>
-              <w:t xml:space="preserve"> cannot log on to </w:t>
-            </w:r>
-            <w:proofErr w:type="spellStart"/>
-            <w:r>
-              <w:rPr>
-                <w:rFonts w:ascii="Arial" w:hAnsi="Arial" w:cs="Arial"/>
-                <w:lang w:val="en-US"/>
-              </w:rPr>
-              <w:t>vpn</w:t>
-            </w:r>
-            <w:proofErr w:type="spellEnd"/>
           </w:p>
           <w:p>
             <w:pPr>
@@ -3515,7 +3832,7 @@
           <w:lang w:val="en-US"/>
         </w:rPr>
       </w:pPr>
-      <w:bookmarkStart w:id="9" w:name="_Toc94438420"/>
+      <w:bookmarkStart w:id="10" w:name="_Toc94472552"/>
       <w:r>
         <w:rPr>
           <w:lang w:val="en-US"/>
@@ -3523,7 +3840,7 @@
         <w:lastRenderedPageBreak/>
         <w:t>Observations</w:t>
       </w:r>
-      <w:bookmarkEnd w:id="9"/>
+      <w:bookmarkEnd w:id="10"/>
     </w:p>
     <w:p>
       <w:pPr>
@@ -4015,7 +4332,7 @@
           <w:lang w:val="en-US"/>
         </w:rPr>
       </w:pPr>
-      <w:bookmarkStart w:id="10" w:name="_Toc94438421"/>
+      <w:bookmarkStart w:id="11" w:name="_Toc94472553"/>
       <w:r>
         <w:rPr>
           <w:lang w:val="en-US"/>
@@ -4023,7 +4340,7 @@
         <w:lastRenderedPageBreak/>
         <w:t>Summary of the approach to EDA and Pre-Processing</w:t>
       </w:r>
-      <w:bookmarkEnd w:id="10"/>
+      <w:bookmarkEnd w:id="11"/>
     </w:p>
     <w:p>
       <w:pPr>
@@ -4040,7 +4357,7 @@
           <w:lang w:val="en-US"/>
         </w:rPr>
       </w:pPr>
-      <w:bookmarkStart w:id="11" w:name="_Toc94438422"/>
+      <w:bookmarkStart w:id="12" w:name="_Toc94472554"/>
       <w:r>
         <w:rPr>
           <w:lang w:val="en-US"/>
@@ -4059,7 +4376,7 @@
         </w:rPr>
         <w:t>Cleaning</w:t>
       </w:r>
-      <w:bookmarkEnd w:id="11"/>
+      <w:bookmarkEnd w:id="12"/>
     </w:p>
     <w:p/>
     <w:p>
@@ -4404,7 +4721,6 @@
           <w:numId w:val="2"/>
         </w:numPr>
         <w:rPr>
-          <w:rFonts w:ascii="Arial" w:hAnsi="Arial" w:cs="Arial"/>
           <w:lang w:val="en-US"/>
         </w:rPr>
       </w:pPr>
@@ -4422,28 +4738,6 @@
         </w:rPr>
         <w:t>imputation</w:t>
       </w:r>
-      <w:r>
-        <w:rPr>
-          <w:rFonts w:ascii="Arial" w:hAnsi="Arial" w:cs="Arial"/>
-          <w:lang w:val="en-US"/>
-        </w:rPr>
-        <w:t>: NLP keyword extraction with Rake</w:t>
-      </w:r>
-      <w:r>
-        <w:rPr>
-          <w:rFonts w:ascii="Arial" w:hAnsi="Arial" w:cs="Arial"/>
-          <w:lang w:val="en-US"/>
-        </w:rPr>
-        <w:t xml:space="preserve"> &lt; TODO &gt;</w:t>
-      </w:r>
-    </w:p>
-    <w:p>
-      <w:pPr>
-        <w:pStyle w:val="ListParagraph"/>
-        <w:rPr>
-          <w:lang w:val="en-US"/>
-        </w:rPr>
-      </w:pPr>
     </w:p>
     <w:p>
       <w:pPr>
@@ -4452,12 +4746,11 @@
           <w:lang w:val="en-US"/>
         </w:rPr>
       </w:pPr>
-      <w:bookmarkStart w:id="12" w:name="_Toc94438423"/>
-      <w:r>
-        <w:rPr>
-          <w:lang w:val="en-US"/>
-        </w:rPr>
-        <w:lastRenderedPageBreak/>
+      <w:bookmarkStart w:id="13" w:name="_Toc94472555"/>
+      <w:r>
+        <w:rPr>
+          <w:lang w:val="en-US"/>
+        </w:rPr>
         <w:t xml:space="preserve">Data </w:t>
       </w:r>
       <w:r>
@@ -4466,7 +4759,14 @@
         </w:rPr>
         <w:t>Visualization</w:t>
       </w:r>
-      <w:bookmarkEnd w:id="12"/>
+      <w:bookmarkEnd w:id="13"/>
+    </w:p>
+    <w:p>
+      <w:pPr>
+        <w:rPr>
+          <w:lang w:val="en-US"/>
+        </w:rPr>
+      </w:pPr>
     </w:p>
     <w:p>
       <w:pPr>
@@ -4475,42 +4775,12 @@
           <w:lang w:val="en-US"/>
         </w:rPr>
       </w:pPr>
-    </w:p>
-    <w:p>
-      <w:pPr>
-        <w:pStyle w:val="Heading2"/>
-        <w:rPr>
-          <w:lang w:val="en-US"/>
-        </w:rPr>
-      </w:pPr>
-      <w:bookmarkStart w:id="13" w:name="_Toc94438424"/>
-      <w:r>
-        <w:rPr>
-          <w:lang w:val="en-US"/>
-        </w:rPr>
-        <w:t>Word Cloud</w:t>
-      </w:r>
-      <w:bookmarkEnd w:id="13"/>
-      <w:r>
-        <w:rPr>
-          <w:lang w:val="en-US"/>
-        </w:rPr>
-        <w:t xml:space="preserve"> </w:t>
-      </w:r>
-    </w:p>
-    <w:p>
-      <w:pPr>
-        <w:pStyle w:val="Heading2"/>
-        <w:rPr>
-          <w:lang w:val="en-US"/>
-        </w:rPr>
-      </w:pPr>
-      <w:bookmarkStart w:id="14" w:name="_Toc94438425"/>
-      <w:r>
-        <w:rPr>
-          <w:lang w:val="en-US"/>
-        </w:rPr>
-        <w:t>Grp_0</w:t>
+      <w:bookmarkStart w:id="14" w:name="_Toc94472556"/>
+      <w:r>
+        <w:rPr>
+          <w:lang w:val="en-US"/>
+        </w:rPr>
+        <w:t>Assignment Group Distribution</w:t>
       </w:r>
       <w:bookmarkEnd w:id="14"/>
     </w:p>
@@ -4526,10 +4796,10 @@
           <w:lang w:val="en-US"/>
         </w:rPr>
         <w:drawing>
-          <wp:inline distT="0" distB="0" distL="0" distR="0" wp14:anchorId="2424E75E" wp14:editId="33536986">
-            <wp:extent cx="5731510" cy="5782310"/>
-            <wp:effectExtent l="0" t="0" r="2540" b="8890"/>
-            <wp:docPr id="1" name="Picture 1"/>
+          <wp:inline distT="0" distB="0" distL="0" distR="0" wp14:anchorId="604A1554" wp14:editId="034A013E">
+            <wp:extent cx="5731510" cy="1631950"/>
+            <wp:effectExtent l="95250" t="95250" r="97790" b="101600"/>
+            <wp:docPr id="3" name="Picture 3"/>
             <wp:cNvGraphicFramePr>
               <a:graphicFrameLocks xmlns:a="http://schemas.openxmlformats.org/drawingml/2006/main" noChangeAspect="1"/>
             </wp:cNvGraphicFramePr>
@@ -4537,8 +4807,10 @@
               <a:graphicData uri="http://schemas.openxmlformats.org/drawingml/2006/picture">
                 <pic:pic xmlns:pic="http://schemas.openxmlformats.org/drawingml/2006/picture">
                   <pic:nvPicPr>
-                    <pic:cNvPr id="1" name="Picture 1"/>
-                    <pic:cNvPicPr/>
+                    <pic:cNvPr id="0" name="Picture 2"/>
+                    <pic:cNvPicPr>
+                      <a:picLocks noChangeAspect="1" noChangeArrowheads="1"/>
+                    </pic:cNvPicPr>
                   </pic:nvPicPr>
                   <pic:blipFill>
                     <a:blip r:embed="rId8">
@@ -4548,18 +4820,31 @@
                         </a:ext>
                       </a:extLst>
                     </a:blip>
+                    <a:srcRect/>
                     <a:stretch>
                       <a:fillRect/>
                     </a:stretch>
                   </pic:blipFill>
-                  <pic:spPr>
+                  <pic:spPr bwMode="auto">
                     <a:xfrm>
                       <a:off x="0" y="0"/>
-                      <a:ext cx="5731510" cy="5782310"/>
+                      <a:ext cx="5731510" cy="1631950"/>
                     </a:xfrm>
                     <a:prstGeom prst="rect">
                       <a:avLst/>
                     </a:prstGeom>
+                    <a:ln w="88900" cap="sq" cmpd="thickThin">
+                      <a:solidFill>
+                        <a:srgbClr val="000000"/>
+                      </a:solidFill>
+                      <a:prstDash val="solid"/>
+                      <a:miter lim="800000"/>
+                    </a:ln>
+                    <a:effectLst>
+                      <a:innerShdw blurRad="76200">
+                        <a:srgbClr val="000000"/>
+                      </a:innerShdw>
+                    </a:effectLst>
                   </pic:spPr>
                 </pic:pic>
               </a:graphicData>
@@ -4570,22 +4855,132 @@
     </w:p>
     <w:p>
       <w:pPr>
+        <w:rPr>
+          <w:lang w:val="en-US"/>
+        </w:rPr>
+      </w:pPr>
+    </w:p>
+    <w:p>
+      <w:pPr>
+        <w:rPr>
+          <w:lang w:val="en-US"/>
+        </w:rPr>
+      </w:pPr>
+    </w:p>
+    <w:p>
+      <w:pPr>
+        <w:rPr>
+          <w:lang w:val="en-US"/>
+        </w:rPr>
+      </w:pPr>
+    </w:p>
+    <w:p>
+      <w:pPr>
         <w:pStyle w:val="Heading2"/>
         <w:rPr>
           <w:lang w:val="en-US"/>
         </w:rPr>
       </w:pPr>
-      <w:bookmarkStart w:id="15" w:name="_Toc94438426"/>
-      <w:r>
-        <w:rPr>
-          <w:lang w:val="en-US"/>
-        </w:rPr>
-        <w:t>Data Set</w:t>
+      <w:bookmarkStart w:id="15" w:name="_Toc94472557"/>
+      <w:r>
+        <w:rPr>
+          <w:lang w:val="en-US"/>
+        </w:rPr>
+        <w:lastRenderedPageBreak/>
+        <w:t xml:space="preserve">Percentage Split of Top 20 </w:t>
+      </w:r>
+      <w:r>
+        <w:rPr>
+          <w:lang w:val="en-US"/>
+        </w:rPr>
+        <w:t>Group</w:t>
+      </w:r>
+      <w:r>
+        <w:rPr>
+          <w:lang w:val="en-US"/>
+        </w:rPr>
+        <w:t>s Having 80+% of records</w:t>
       </w:r>
       <w:bookmarkEnd w:id="15"/>
     </w:p>
     <w:p>
       <w:pPr>
+        <w:rPr>
+          <w:lang w:val="en-US"/>
+        </w:rPr>
+      </w:pPr>
+    </w:p>
+    <w:p>
+      <w:pPr>
+        <w:rPr>
+          <w:lang w:val="en-US"/>
+        </w:rPr>
+      </w:pPr>
+      <w:r>
+        <w:rPr>
+          <w:noProof/>
+          <w:lang w:val="en-US"/>
+        </w:rPr>
+        <w:drawing>
+          <wp:inline distT="0" distB="0" distL="0" distR="0" wp14:anchorId="612F3A9C" wp14:editId="010BB01A">
+            <wp:extent cx="5731510" cy="5820410"/>
+            <wp:effectExtent l="95250" t="95250" r="97790" b="104140"/>
+            <wp:docPr id="4" name="Picture 4"/>
+            <wp:cNvGraphicFramePr>
+              <a:graphicFrameLocks xmlns:a="http://schemas.openxmlformats.org/drawingml/2006/main" noChangeAspect="1"/>
+            </wp:cNvGraphicFramePr>
+            <a:graphic xmlns:a="http://schemas.openxmlformats.org/drawingml/2006/main">
+              <a:graphicData uri="http://schemas.openxmlformats.org/drawingml/2006/picture">
+                <pic:pic xmlns:pic="http://schemas.openxmlformats.org/drawingml/2006/picture">
+                  <pic:nvPicPr>
+                    <pic:cNvPr id="0" name="Picture 4"/>
+                    <pic:cNvPicPr>
+                      <a:picLocks noChangeAspect="1" noChangeArrowheads="1"/>
+                    </pic:cNvPicPr>
+                  </pic:nvPicPr>
+                  <pic:blipFill>
+                    <a:blip r:embed="rId9">
+                      <a:extLst>
+                        <a:ext uri="{28A0092B-C50C-407E-A947-70E740481C1C}">
+                          <a14:useLocalDpi xmlns:a14="http://schemas.microsoft.com/office/drawing/2010/main" val="0"/>
+                        </a:ext>
+                      </a:extLst>
+                    </a:blip>
+                    <a:srcRect/>
+                    <a:stretch>
+                      <a:fillRect/>
+                    </a:stretch>
+                  </pic:blipFill>
+                  <pic:spPr bwMode="auto">
+                    <a:xfrm>
+                      <a:off x="0" y="0"/>
+                      <a:ext cx="5731510" cy="5820410"/>
+                    </a:xfrm>
+                    <a:prstGeom prst="rect">
+                      <a:avLst/>
+                    </a:prstGeom>
+                    <a:ln w="88900" cap="sq" cmpd="thickThin">
+                      <a:solidFill>
+                        <a:srgbClr val="000000"/>
+                      </a:solidFill>
+                      <a:prstDash val="solid"/>
+                      <a:miter lim="800000"/>
+                    </a:ln>
+                    <a:effectLst>
+                      <a:innerShdw blurRad="76200">
+                        <a:srgbClr val="000000"/>
+                      </a:innerShdw>
+                    </a:effectLst>
+                  </pic:spPr>
+                </pic:pic>
+              </a:graphicData>
+            </a:graphic>
+          </wp:inline>
+        </w:drawing>
+      </w:r>
+    </w:p>
+    <w:p>
+      <w:pPr>
         <w:pStyle w:val="Heading2"/>
         <w:rPr>
           <w:lang w:val="en-US"/>
@@ -4599,11 +4994,2077 @@
           <w:lang w:val="en-US"/>
         </w:rPr>
       </w:pPr>
-      <w:bookmarkStart w:id="16" w:name="_Toc94438427"/>
-      <w:r>
-        <w:rPr>
-          <w:lang w:val="en-US"/>
-        </w:rPr>
+      <w:bookmarkStart w:id="16" w:name="_Toc94472558"/>
+      <w:r>
+        <w:rPr>
+          <w:lang w:val="en-US"/>
+        </w:rPr>
+        <w:t>Word Cloud</w:t>
+      </w:r>
+      <w:r>
+        <w:rPr>
+          <w:lang w:val="en-US"/>
+        </w:rPr>
+        <w:t xml:space="preserve"> </w:t>
+      </w:r>
+      <w:r>
+        <w:rPr>
+          <w:lang w:val="en-US"/>
+        </w:rPr>
+        <w:t>After Data Pre-processing and Cleaning</w:t>
+      </w:r>
+      <w:bookmarkEnd w:id="16"/>
+    </w:p>
+    <w:p>
+      <w:pPr>
+        <w:rPr>
+          <w:rFonts w:asciiTheme="majorHAnsi" w:eastAsiaTheme="majorEastAsia" w:hAnsiTheme="majorHAnsi" w:cstheme="majorBidi"/>
+          <w:color w:val="2F5496" w:themeColor="accent1" w:themeShade="BF"/>
+          <w:sz w:val="26"/>
+          <w:szCs w:val="26"/>
+          <w:lang w:val="en-US"/>
+        </w:rPr>
+      </w:pPr>
+      <w:r>
+        <w:rPr>
+          <w:lang w:val="en-US"/>
+        </w:rPr>
+        <w:br/>
+      </w:r>
+      <w:r>
+        <w:rPr>
+          <w:rFonts w:asciiTheme="majorHAnsi" w:eastAsiaTheme="majorEastAsia" w:hAnsiTheme="majorHAnsi" w:cstheme="majorBidi"/>
+          <w:color w:val="2F5496" w:themeColor="accent1" w:themeShade="BF"/>
+          <w:sz w:val="26"/>
+          <w:szCs w:val="26"/>
+          <w:lang w:val="en-US"/>
+        </w:rPr>
+        <w:t>Grp_0</w:t>
+      </w:r>
+      <w:r>
+        <w:rPr>
+          <w:noProof/>
+          <w:lang w:val="en-US"/>
+        </w:rPr>
+        <w:drawing>
+          <wp:inline distT="0" distB="0" distL="0" distR="0" wp14:anchorId="35A1CD1F" wp14:editId="04524BC0">
+            <wp:extent cx="5731510" cy="2909570"/>
+            <wp:effectExtent l="0" t="0" r="2540" b="5080"/>
+            <wp:docPr id="13" name="Picture 13"/>
+            <wp:cNvGraphicFramePr>
+              <a:graphicFrameLocks xmlns:a="http://schemas.openxmlformats.org/drawingml/2006/main" noChangeAspect="1"/>
+            </wp:cNvGraphicFramePr>
+            <a:graphic xmlns:a="http://schemas.openxmlformats.org/drawingml/2006/main">
+              <a:graphicData uri="http://schemas.openxmlformats.org/drawingml/2006/picture">
+                <pic:pic xmlns:pic="http://schemas.openxmlformats.org/drawingml/2006/picture">
+                  <pic:nvPicPr>
+                    <pic:cNvPr id="0" name="Picture 12"/>
+                    <pic:cNvPicPr>
+                      <a:picLocks noChangeAspect="1" noChangeArrowheads="1"/>
+                    </pic:cNvPicPr>
+                  </pic:nvPicPr>
+                  <pic:blipFill>
+                    <a:blip r:embed="rId10">
+                      <a:extLst>
+                        <a:ext uri="{28A0092B-C50C-407E-A947-70E740481C1C}">
+                          <a14:useLocalDpi xmlns:a14="http://schemas.microsoft.com/office/drawing/2010/main" val="0"/>
+                        </a:ext>
+                      </a:extLst>
+                    </a:blip>
+                    <a:srcRect/>
+                    <a:stretch>
+                      <a:fillRect/>
+                    </a:stretch>
+                  </pic:blipFill>
+                  <pic:spPr bwMode="auto">
+                    <a:xfrm>
+                      <a:off x="0" y="0"/>
+                      <a:ext cx="5731510" cy="2909570"/>
+                    </a:xfrm>
+                    <a:prstGeom prst="rect">
+                      <a:avLst/>
+                    </a:prstGeom>
+                    <a:noFill/>
+                    <a:ln>
+                      <a:noFill/>
+                    </a:ln>
+                  </pic:spPr>
+                </pic:pic>
+              </a:graphicData>
+            </a:graphic>
+          </wp:inline>
+        </w:drawing>
+      </w:r>
+    </w:p>
+    <w:p>
+      <w:pPr>
+        <w:rPr>
+          <w:rFonts w:asciiTheme="majorHAnsi" w:eastAsiaTheme="majorEastAsia" w:hAnsiTheme="majorHAnsi" w:cstheme="majorBidi"/>
+          <w:color w:val="2F5496" w:themeColor="accent1" w:themeShade="BF"/>
+          <w:sz w:val="26"/>
+          <w:szCs w:val="26"/>
+          <w:lang w:val="en-US"/>
+        </w:rPr>
+      </w:pPr>
+    </w:p>
+    <w:p>
+      <w:pPr>
+        <w:rPr>
+          <w:lang w:val="en-US"/>
+        </w:rPr>
+      </w:pPr>
+      <w:r>
+        <w:rPr>
+          <w:rFonts w:asciiTheme="majorHAnsi" w:eastAsiaTheme="majorEastAsia" w:hAnsiTheme="majorHAnsi" w:cstheme="majorBidi"/>
+          <w:color w:val="2F5496" w:themeColor="accent1" w:themeShade="BF"/>
+          <w:sz w:val="26"/>
+          <w:szCs w:val="26"/>
+          <w:lang w:val="en-US"/>
+        </w:rPr>
+        <w:t>Grp_</w:t>
+      </w:r>
+      <w:r>
+        <w:rPr>
+          <w:rFonts w:asciiTheme="majorHAnsi" w:eastAsiaTheme="majorEastAsia" w:hAnsiTheme="majorHAnsi" w:cstheme="majorBidi"/>
+          <w:color w:val="2F5496" w:themeColor="accent1" w:themeShade="BF"/>
+          <w:sz w:val="26"/>
+          <w:szCs w:val="26"/>
+          <w:lang w:val="en-US"/>
+        </w:rPr>
+        <w:t>8</w:t>
+      </w:r>
+      <w:r>
+        <w:rPr>
+          <w:noProof/>
+          <w:lang w:val="en-US"/>
+        </w:rPr>
+        <w:drawing>
+          <wp:inline distT="0" distB="0" distL="0" distR="0" wp14:anchorId="79B53114" wp14:editId="099843DC">
+            <wp:extent cx="5731510" cy="2909570"/>
+            <wp:effectExtent l="0" t="0" r="2540" b="5080"/>
+            <wp:docPr id="14" name="Picture 14"/>
+            <wp:cNvGraphicFramePr>
+              <a:graphicFrameLocks xmlns:a="http://schemas.openxmlformats.org/drawingml/2006/main" noChangeAspect="1"/>
+            </wp:cNvGraphicFramePr>
+            <a:graphic xmlns:a="http://schemas.openxmlformats.org/drawingml/2006/main">
+              <a:graphicData uri="http://schemas.openxmlformats.org/drawingml/2006/picture">
+                <pic:pic xmlns:pic="http://schemas.openxmlformats.org/drawingml/2006/picture">
+                  <pic:nvPicPr>
+                    <pic:cNvPr id="0" name="Picture 14"/>
+                    <pic:cNvPicPr>
+                      <a:picLocks noChangeAspect="1" noChangeArrowheads="1"/>
+                    </pic:cNvPicPr>
+                  </pic:nvPicPr>
+                  <pic:blipFill>
+                    <a:blip r:embed="rId11">
+                      <a:extLst>
+                        <a:ext uri="{28A0092B-C50C-407E-A947-70E740481C1C}">
+                          <a14:useLocalDpi xmlns:a14="http://schemas.microsoft.com/office/drawing/2010/main" val="0"/>
+                        </a:ext>
+                      </a:extLst>
+                    </a:blip>
+                    <a:srcRect/>
+                    <a:stretch>
+                      <a:fillRect/>
+                    </a:stretch>
+                  </pic:blipFill>
+                  <pic:spPr bwMode="auto">
+                    <a:xfrm>
+                      <a:off x="0" y="0"/>
+                      <a:ext cx="5731510" cy="2909570"/>
+                    </a:xfrm>
+                    <a:prstGeom prst="rect">
+                      <a:avLst/>
+                    </a:prstGeom>
+                    <a:noFill/>
+                    <a:ln>
+                      <a:noFill/>
+                    </a:ln>
+                  </pic:spPr>
+                </pic:pic>
+              </a:graphicData>
+            </a:graphic>
+          </wp:inline>
+        </w:drawing>
+      </w:r>
+    </w:p>
+    <w:p>
+      <w:pPr>
+        <w:pStyle w:val="Heading2"/>
+        <w:rPr>
+          <w:lang w:val="en-US"/>
+        </w:rPr>
+      </w:pPr>
+    </w:p>
+    <w:p>
+      <w:pPr>
+        <w:pStyle w:val="Heading2"/>
+        <w:rPr>
+          <w:lang w:val="en-US"/>
+        </w:rPr>
+      </w:pPr>
+      <w:bookmarkStart w:id="17" w:name="_Toc94472559"/>
+      <w:r>
+        <w:rPr>
+          <w:lang w:val="en-US"/>
+        </w:rPr>
+        <w:t>Grp_</w:t>
+      </w:r>
+      <w:r>
+        <w:rPr>
+          <w:lang w:val="en-US"/>
+        </w:rPr>
+        <w:t>12</w:t>
+      </w:r>
+      <w:bookmarkEnd w:id="17"/>
+    </w:p>
+    <w:p>
+      <w:pPr>
+        <w:rPr>
+          <w:lang w:val="en-US"/>
+        </w:rPr>
+      </w:pPr>
+      <w:r>
+        <w:rPr>
+          <w:noProof/>
+          <w:lang w:val="en-US"/>
+        </w:rPr>
+        <w:drawing>
+          <wp:inline distT="0" distB="0" distL="0" distR="0" wp14:anchorId="5D6109C7" wp14:editId="45702394">
+            <wp:extent cx="5731510" cy="2909570"/>
+            <wp:effectExtent l="0" t="0" r="2540" b="5080"/>
+            <wp:docPr id="15" name="Picture 15"/>
+            <wp:cNvGraphicFramePr>
+              <a:graphicFrameLocks xmlns:a="http://schemas.openxmlformats.org/drawingml/2006/main" noChangeAspect="1"/>
+            </wp:cNvGraphicFramePr>
+            <a:graphic xmlns:a="http://schemas.openxmlformats.org/drawingml/2006/main">
+              <a:graphicData uri="http://schemas.openxmlformats.org/drawingml/2006/picture">
+                <pic:pic xmlns:pic="http://schemas.openxmlformats.org/drawingml/2006/picture">
+                  <pic:nvPicPr>
+                    <pic:cNvPr id="0" name="Picture 16"/>
+                    <pic:cNvPicPr>
+                      <a:picLocks noChangeAspect="1" noChangeArrowheads="1"/>
+                    </pic:cNvPicPr>
+                  </pic:nvPicPr>
+                  <pic:blipFill>
+                    <a:blip r:embed="rId12">
+                      <a:extLst>
+                        <a:ext uri="{28A0092B-C50C-407E-A947-70E740481C1C}">
+                          <a14:useLocalDpi xmlns:a14="http://schemas.microsoft.com/office/drawing/2010/main" val="0"/>
+                        </a:ext>
+                      </a:extLst>
+                    </a:blip>
+                    <a:srcRect/>
+                    <a:stretch>
+                      <a:fillRect/>
+                    </a:stretch>
+                  </pic:blipFill>
+                  <pic:spPr bwMode="auto">
+                    <a:xfrm>
+                      <a:off x="0" y="0"/>
+                      <a:ext cx="5731510" cy="2909570"/>
+                    </a:xfrm>
+                    <a:prstGeom prst="rect">
+                      <a:avLst/>
+                    </a:prstGeom>
+                    <a:noFill/>
+                    <a:ln>
+                      <a:noFill/>
+                    </a:ln>
+                  </pic:spPr>
+                </pic:pic>
+              </a:graphicData>
+            </a:graphic>
+          </wp:inline>
+        </w:drawing>
+      </w:r>
+    </w:p>
+    <w:p>
+      <w:pPr>
+        <w:pStyle w:val="Heading2"/>
+        <w:rPr>
+          <w:lang w:val="en-US"/>
+        </w:rPr>
+      </w:pPr>
+    </w:p>
+    <w:p>
+      <w:pPr>
+        <w:pStyle w:val="Heading2"/>
+        <w:rPr>
+          <w:lang w:val="en-US"/>
+        </w:rPr>
+      </w:pPr>
+      <w:bookmarkStart w:id="18" w:name="_Toc94472560"/>
+      <w:r>
+        <w:rPr>
+          <w:lang w:val="en-US"/>
+        </w:rPr>
+        <w:t>Grp_</w:t>
+      </w:r>
+      <w:r>
+        <w:rPr>
+          <w:lang w:val="en-US"/>
+        </w:rPr>
+        <w:t>09</w:t>
+      </w:r>
+      <w:bookmarkEnd w:id="18"/>
+    </w:p>
+    <w:p>
+      <w:pPr>
+        <w:rPr>
+          <w:lang w:val="en-US"/>
+        </w:rPr>
+      </w:pPr>
+      <w:r>
+        <w:rPr>
+          <w:noProof/>
+          <w:lang w:val="en-US"/>
+        </w:rPr>
+        <w:drawing>
+          <wp:inline distT="0" distB="0" distL="0" distR="0" wp14:anchorId="3236330B" wp14:editId="71F01EB4">
+            <wp:extent cx="5731510" cy="2909570"/>
+            <wp:effectExtent l="0" t="0" r="2540" b="5080"/>
+            <wp:docPr id="16" name="Picture 16"/>
+            <wp:cNvGraphicFramePr>
+              <a:graphicFrameLocks xmlns:a="http://schemas.openxmlformats.org/drawingml/2006/main" noChangeAspect="1"/>
+            </wp:cNvGraphicFramePr>
+            <a:graphic xmlns:a="http://schemas.openxmlformats.org/drawingml/2006/main">
+              <a:graphicData uri="http://schemas.openxmlformats.org/drawingml/2006/picture">
+                <pic:pic xmlns:pic="http://schemas.openxmlformats.org/drawingml/2006/picture">
+                  <pic:nvPicPr>
+                    <pic:cNvPr id="0" name="Picture 18"/>
+                    <pic:cNvPicPr>
+                      <a:picLocks noChangeAspect="1" noChangeArrowheads="1"/>
+                    </pic:cNvPicPr>
+                  </pic:nvPicPr>
+                  <pic:blipFill>
+                    <a:blip r:embed="rId13">
+                      <a:extLst>
+                        <a:ext uri="{28A0092B-C50C-407E-A947-70E740481C1C}">
+                          <a14:useLocalDpi xmlns:a14="http://schemas.microsoft.com/office/drawing/2010/main" val="0"/>
+                        </a:ext>
+                      </a:extLst>
+                    </a:blip>
+                    <a:srcRect/>
+                    <a:stretch>
+                      <a:fillRect/>
+                    </a:stretch>
+                  </pic:blipFill>
+                  <pic:spPr bwMode="auto">
+                    <a:xfrm>
+                      <a:off x="0" y="0"/>
+                      <a:ext cx="5731510" cy="2909570"/>
+                    </a:xfrm>
+                    <a:prstGeom prst="rect">
+                      <a:avLst/>
+                    </a:prstGeom>
+                    <a:noFill/>
+                    <a:ln>
+                      <a:noFill/>
+                    </a:ln>
+                  </pic:spPr>
+                </pic:pic>
+              </a:graphicData>
+            </a:graphic>
+          </wp:inline>
+        </w:drawing>
+      </w:r>
+    </w:p>
+    <w:p>
+      <w:pPr>
+        <w:rPr>
+          <w:lang w:val="en-US"/>
+        </w:rPr>
+      </w:pPr>
+    </w:p>
+    <w:p>
+      <w:pPr>
+        <w:pStyle w:val="Heading2"/>
+        <w:rPr>
+          <w:lang w:val="en-US"/>
+        </w:rPr>
+      </w:pPr>
+      <w:bookmarkStart w:id="19" w:name="_Toc94472561"/>
+      <w:r>
+        <w:rPr>
+          <w:lang w:val="en-US"/>
+        </w:rPr>
+        <w:lastRenderedPageBreak/>
+        <w:t>Grp_0</w:t>
+      </w:r>
+      <w:r>
+        <w:rPr>
+          <w:lang w:val="en-US"/>
+        </w:rPr>
+        <w:t>2</w:t>
+      </w:r>
+      <w:bookmarkEnd w:id="19"/>
+    </w:p>
+    <w:p>
+      <w:pPr>
+        <w:rPr>
+          <w:rFonts w:asciiTheme="majorHAnsi" w:eastAsiaTheme="majorEastAsia" w:hAnsiTheme="majorHAnsi" w:cstheme="majorBidi"/>
+          <w:color w:val="2F5496" w:themeColor="accent1" w:themeShade="BF"/>
+          <w:sz w:val="26"/>
+          <w:szCs w:val="26"/>
+          <w:lang w:val="en-US"/>
+        </w:rPr>
+      </w:pPr>
+      <w:r>
+        <w:rPr>
+          <w:rFonts w:asciiTheme="majorHAnsi" w:eastAsiaTheme="majorEastAsia" w:hAnsiTheme="majorHAnsi" w:cstheme="majorBidi"/>
+          <w:noProof/>
+          <w:color w:val="2F5496" w:themeColor="accent1" w:themeShade="BF"/>
+          <w:sz w:val="26"/>
+          <w:szCs w:val="26"/>
+          <w:lang w:val="en-US"/>
+        </w:rPr>
+        <w:drawing>
+          <wp:inline distT="0" distB="0" distL="0" distR="0" wp14:anchorId="29E27B88" wp14:editId="0E029340">
+            <wp:extent cx="5731510" cy="2909570"/>
+            <wp:effectExtent l="0" t="0" r="2540" b="5080"/>
+            <wp:docPr id="17" name="Picture 17"/>
+            <wp:cNvGraphicFramePr>
+              <a:graphicFrameLocks xmlns:a="http://schemas.openxmlformats.org/drawingml/2006/main" noChangeAspect="1"/>
+            </wp:cNvGraphicFramePr>
+            <a:graphic xmlns:a="http://schemas.openxmlformats.org/drawingml/2006/main">
+              <a:graphicData uri="http://schemas.openxmlformats.org/drawingml/2006/picture">
+                <pic:pic xmlns:pic="http://schemas.openxmlformats.org/drawingml/2006/picture">
+                  <pic:nvPicPr>
+                    <pic:cNvPr id="0" name="Picture 20"/>
+                    <pic:cNvPicPr>
+                      <a:picLocks noChangeAspect="1" noChangeArrowheads="1"/>
+                    </pic:cNvPicPr>
+                  </pic:nvPicPr>
+                  <pic:blipFill>
+                    <a:blip r:embed="rId14">
+                      <a:extLst>
+                        <a:ext uri="{28A0092B-C50C-407E-A947-70E740481C1C}">
+                          <a14:useLocalDpi xmlns:a14="http://schemas.microsoft.com/office/drawing/2010/main" val="0"/>
+                        </a:ext>
+                      </a:extLst>
+                    </a:blip>
+                    <a:srcRect/>
+                    <a:stretch>
+                      <a:fillRect/>
+                    </a:stretch>
+                  </pic:blipFill>
+                  <pic:spPr bwMode="auto">
+                    <a:xfrm>
+                      <a:off x="0" y="0"/>
+                      <a:ext cx="5731510" cy="2909570"/>
+                    </a:xfrm>
+                    <a:prstGeom prst="rect">
+                      <a:avLst/>
+                    </a:prstGeom>
+                    <a:noFill/>
+                    <a:ln>
+                      <a:noFill/>
+                    </a:ln>
+                  </pic:spPr>
+                </pic:pic>
+              </a:graphicData>
+            </a:graphic>
+          </wp:inline>
+        </w:drawing>
+      </w:r>
+    </w:p>
+    <w:p>
+      <w:pPr>
+        <w:rPr>
+          <w:rFonts w:asciiTheme="majorHAnsi" w:eastAsiaTheme="majorEastAsia" w:hAnsiTheme="majorHAnsi" w:cstheme="majorBidi"/>
+          <w:color w:val="2F5496" w:themeColor="accent1" w:themeShade="BF"/>
+          <w:sz w:val="26"/>
+          <w:szCs w:val="26"/>
+          <w:lang w:val="en-US"/>
+        </w:rPr>
+      </w:pPr>
+      <w:r>
+        <w:rPr>
+          <w:rFonts w:asciiTheme="majorHAnsi" w:eastAsiaTheme="majorEastAsia" w:hAnsiTheme="majorHAnsi" w:cstheme="majorBidi"/>
+          <w:color w:val="2F5496" w:themeColor="accent1" w:themeShade="BF"/>
+          <w:sz w:val="26"/>
+          <w:szCs w:val="26"/>
+          <w:lang w:val="en-US"/>
+        </w:rPr>
+        <w:t xml:space="preserve"> </w:t>
+      </w:r>
+    </w:p>
+    <w:p>
+      <w:pPr>
+        <w:rPr>
+          <w:rFonts w:asciiTheme="majorHAnsi" w:eastAsiaTheme="majorEastAsia" w:hAnsiTheme="majorHAnsi" w:cstheme="majorBidi"/>
+          <w:color w:val="2F5496" w:themeColor="accent1" w:themeShade="BF"/>
+          <w:sz w:val="26"/>
+          <w:szCs w:val="26"/>
+          <w:lang w:val="en-US"/>
+        </w:rPr>
+      </w:pPr>
+      <w:r>
+        <w:rPr>
+          <w:rFonts w:asciiTheme="majorHAnsi" w:eastAsiaTheme="majorEastAsia" w:hAnsiTheme="majorHAnsi" w:cstheme="majorBidi"/>
+          <w:color w:val="2F5496" w:themeColor="accent1" w:themeShade="BF"/>
+          <w:sz w:val="26"/>
+          <w:szCs w:val="26"/>
+          <w:lang w:val="en-US"/>
+        </w:rPr>
+        <w:t>Grp_</w:t>
+      </w:r>
+      <w:r>
+        <w:rPr>
+          <w:rFonts w:asciiTheme="majorHAnsi" w:eastAsiaTheme="majorEastAsia" w:hAnsiTheme="majorHAnsi" w:cstheme="majorBidi"/>
+          <w:color w:val="2F5496" w:themeColor="accent1" w:themeShade="BF"/>
+          <w:sz w:val="26"/>
+          <w:szCs w:val="26"/>
+          <w:lang w:val="en-US"/>
+        </w:rPr>
+        <w:t>24</w:t>
+      </w:r>
+      <w:r>
+        <w:rPr>
+          <w:rFonts w:asciiTheme="majorHAnsi" w:eastAsiaTheme="majorEastAsia" w:hAnsiTheme="majorHAnsi" w:cstheme="majorBidi"/>
+          <w:noProof/>
+          <w:color w:val="2F5496" w:themeColor="accent1" w:themeShade="BF"/>
+          <w:sz w:val="26"/>
+          <w:szCs w:val="26"/>
+          <w:lang w:val="en-US"/>
+        </w:rPr>
+        <w:drawing>
+          <wp:inline distT="0" distB="0" distL="0" distR="0" wp14:anchorId="0941C908" wp14:editId="04ED4B51">
+            <wp:extent cx="5731510" cy="2909570"/>
+            <wp:effectExtent l="0" t="0" r="2540" b="5080"/>
+            <wp:docPr id="18" name="Picture 18"/>
+            <wp:cNvGraphicFramePr>
+              <a:graphicFrameLocks xmlns:a="http://schemas.openxmlformats.org/drawingml/2006/main" noChangeAspect="1"/>
+            </wp:cNvGraphicFramePr>
+            <a:graphic xmlns:a="http://schemas.openxmlformats.org/drawingml/2006/main">
+              <a:graphicData uri="http://schemas.openxmlformats.org/drawingml/2006/picture">
+                <pic:pic xmlns:pic="http://schemas.openxmlformats.org/drawingml/2006/picture">
+                  <pic:nvPicPr>
+                    <pic:cNvPr id="0" name="Picture 22"/>
+                    <pic:cNvPicPr>
+                      <a:picLocks noChangeAspect="1" noChangeArrowheads="1"/>
+                    </pic:cNvPicPr>
+                  </pic:nvPicPr>
+                  <pic:blipFill>
+                    <a:blip r:embed="rId15">
+                      <a:extLst>
+                        <a:ext uri="{28A0092B-C50C-407E-A947-70E740481C1C}">
+                          <a14:useLocalDpi xmlns:a14="http://schemas.microsoft.com/office/drawing/2010/main" val="0"/>
+                        </a:ext>
+                      </a:extLst>
+                    </a:blip>
+                    <a:srcRect/>
+                    <a:stretch>
+                      <a:fillRect/>
+                    </a:stretch>
+                  </pic:blipFill>
+                  <pic:spPr bwMode="auto">
+                    <a:xfrm>
+                      <a:off x="0" y="0"/>
+                      <a:ext cx="5731510" cy="2909570"/>
+                    </a:xfrm>
+                    <a:prstGeom prst="rect">
+                      <a:avLst/>
+                    </a:prstGeom>
+                    <a:noFill/>
+                    <a:ln>
+                      <a:noFill/>
+                    </a:ln>
+                  </pic:spPr>
+                </pic:pic>
+              </a:graphicData>
+            </a:graphic>
+          </wp:inline>
+        </w:drawing>
+      </w:r>
+    </w:p>
+    <w:p>
+      <w:pPr>
+        <w:rPr>
+          <w:rFonts w:asciiTheme="majorHAnsi" w:eastAsiaTheme="majorEastAsia" w:hAnsiTheme="majorHAnsi" w:cstheme="majorBidi"/>
+          <w:color w:val="2F5496" w:themeColor="accent1" w:themeShade="BF"/>
+          <w:sz w:val="26"/>
+          <w:szCs w:val="26"/>
+          <w:lang w:val="en-US"/>
+        </w:rPr>
+      </w:pPr>
+    </w:p>
+    <w:p>
+      <w:pPr>
+        <w:rPr>
+          <w:rFonts w:asciiTheme="majorHAnsi" w:eastAsiaTheme="majorEastAsia" w:hAnsiTheme="majorHAnsi" w:cstheme="majorBidi"/>
+          <w:color w:val="2F5496" w:themeColor="accent1" w:themeShade="BF"/>
+          <w:sz w:val="26"/>
+          <w:szCs w:val="26"/>
+          <w:lang w:val="en-US"/>
+        </w:rPr>
+      </w:pPr>
+      <w:r>
+        <w:rPr>
+          <w:rFonts w:asciiTheme="majorHAnsi" w:eastAsiaTheme="majorEastAsia" w:hAnsiTheme="majorHAnsi" w:cstheme="majorBidi"/>
+          <w:color w:val="2F5496" w:themeColor="accent1" w:themeShade="BF"/>
+          <w:sz w:val="26"/>
+          <w:szCs w:val="26"/>
+          <w:lang w:val="en-US"/>
+        </w:rPr>
+        <w:lastRenderedPageBreak/>
+        <w:t>Grp_0</w:t>
+      </w:r>
+      <w:r>
+        <w:rPr>
+          <w:rFonts w:asciiTheme="majorHAnsi" w:eastAsiaTheme="majorEastAsia" w:hAnsiTheme="majorHAnsi" w:cstheme="majorBidi"/>
+          <w:color w:val="2F5496" w:themeColor="accent1" w:themeShade="BF"/>
+          <w:sz w:val="26"/>
+          <w:szCs w:val="26"/>
+          <w:lang w:val="en-US"/>
+        </w:rPr>
+        <w:t>6</w:t>
+      </w:r>
+      <w:r>
+        <w:rPr>
+          <w:rFonts w:asciiTheme="majorHAnsi" w:eastAsiaTheme="majorEastAsia" w:hAnsiTheme="majorHAnsi" w:cstheme="majorBidi"/>
+          <w:noProof/>
+          <w:color w:val="2F5496" w:themeColor="accent1" w:themeShade="BF"/>
+          <w:sz w:val="26"/>
+          <w:szCs w:val="26"/>
+          <w:lang w:val="en-US"/>
+        </w:rPr>
+        <w:drawing>
+          <wp:inline distT="0" distB="0" distL="0" distR="0" wp14:anchorId="29CCD624" wp14:editId="6CA8B7C7">
+            <wp:extent cx="5731510" cy="2909570"/>
+            <wp:effectExtent l="0" t="0" r="2540" b="5080"/>
+            <wp:docPr id="19" name="Picture 19"/>
+            <wp:cNvGraphicFramePr>
+              <a:graphicFrameLocks xmlns:a="http://schemas.openxmlformats.org/drawingml/2006/main" noChangeAspect="1"/>
+            </wp:cNvGraphicFramePr>
+            <a:graphic xmlns:a="http://schemas.openxmlformats.org/drawingml/2006/main">
+              <a:graphicData uri="http://schemas.openxmlformats.org/drawingml/2006/picture">
+                <pic:pic xmlns:pic="http://schemas.openxmlformats.org/drawingml/2006/picture">
+                  <pic:nvPicPr>
+                    <pic:cNvPr id="0" name="Picture 24"/>
+                    <pic:cNvPicPr>
+                      <a:picLocks noChangeAspect="1" noChangeArrowheads="1"/>
+                    </pic:cNvPicPr>
+                  </pic:nvPicPr>
+                  <pic:blipFill>
+                    <a:blip r:embed="rId16">
+                      <a:extLst>
+                        <a:ext uri="{28A0092B-C50C-407E-A947-70E740481C1C}">
+                          <a14:useLocalDpi xmlns:a14="http://schemas.microsoft.com/office/drawing/2010/main" val="0"/>
+                        </a:ext>
+                      </a:extLst>
+                    </a:blip>
+                    <a:srcRect/>
+                    <a:stretch>
+                      <a:fillRect/>
+                    </a:stretch>
+                  </pic:blipFill>
+                  <pic:spPr bwMode="auto">
+                    <a:xfrm>
+                      <a:off x="0" y="0"/>
+                      <a:ext cx="5731510" cy="2909570"/>
+                    </a:xfrm>
+                    <a:prstGeom prst="rect">
+                      <a:avLst/>
+                    </a:prstGeom>
+                    <a:noFill/>
+                    <a:ln>
+                      <a:noFill/>
+                    </a:ln>
+                  </pic:spPr>
+                </pic:pic>
+              </a:graphicData>
+            </a:graphic>
+          </wp:inline>
+        </w:drawing>
+      </w:r>
+    </w:p>
+    <w:p>
+      <w:pPr>
+        <w:rPr>
+          <w:rFonts w:asciiTheme="majorHAnsi" w:eastAsiaTheme="majorEastAsia" w:hAnsiTheme="majorHAnsi" w:cstheme="majorBidi"/>
+          <w:color w:val="2F5496" w:themeColor="accent1" w:themeShade="BF"/>
+          <w:sz w:val="26"/>
+          <w:szCs w:val="26"/>
+          <w:lang w:val="en-US"/>
+        </w:rPr>
+      </w:pPr>
+    </w:p>
+    <w:p>
+      <w:pPr>
+        <w:rPr>
+          <w:rFonts w:asciiTheme="majorHAnsi" w:eastAsiaTheme="majorEastAsia" w:hAnsiTheme="majorHAnsi" w:cstheme="majorBidi"/>
+          <w:color w:val="2F5496" w:themeColor="accent1" w:themeShade="BF"/>
+          <w:sz w:val="26"/>
+          <w:szCs w:val="26"/>
+          <w:lang w:val="en-US"/>
+        </w:rPr>
+      </w:pPr>
+      <w:r>
+        <w:rPr>
+          <w:rFonts w:asciiTheme="majorHAnsi" w:eastAsiaTheme="majorEastAsia" w:hAnsiTheme="majorHAnsi" w:cstheme="majorBidi"/>
+          <w:color w:val="2F5496" w:themeColor="accent1" w:themeShade="BF"/>
+          <w:sz w:val="26"/>
+          <w:szCs w:val="26"/>
+          <w:lang w:val="en-US"/>
+        </w:rPr>
+        <w:t>Grp_0</w:t>
+      </w:r>
+      <w:r>
+        <w:rPr>
+          <w:rFonts w:asciiTheme="majorHAnsi" w:eastAsiaTheme="majorEastAsia" w:hAnsiTheme="majorHAnsi" w:cstheme="majorBidi"/>
+          <w:color w:val="2F5496" w:themeColor="accent1" w:themeShade="BF"/>
+          <w:sz w:val="26"/>
+          <w:szCs w:val="26"/>
+          <w:lang w:val="en-US"/>
+        </w:rPr>
+        <w:t>3</w:t>
+      </w:r>
+      <w:r>
+        <w:rPr>
+          <w:rFonts w:asciiTheme="majorHAnsi" w:eastAsiaTheme="majorEastAsia" w:hAnsiTheme="majorHAnsi" w:cstheme="majorBidi"/>
+          <w:noProof/>
+          <w:color w:val="2F5496" w:themeColor="accent1" w:themeShade="BF"/>
+          <w:sz w:val="26"/>
+          <w:szCs w:val="26"/>
+          <w:lang w:val="en-US"/>
+        </w:rPr>
+        <w:drawing>
+          <wp:inline distT="0" distB="0" distL="0" distR="0" wp14:anchorId="2BC5DD01" wp14:editId="230CF970">
+            <wp:extent cx="5731510" cy="2909570"/>
+            <wp:effectExtent l="0" t="0" r="2540" b="5080"/>
+            <wp:docPr id="20" name="Picture 20"/>
+            <wp:cNvGraphicFramePr>
+              <a:graphicFrameLocks xmlns:a="http://schemas.openxmlformats.org/drawingml/2006/main" noChangeAspect="1"/>
+            </wp:cNvGraphicFramePr>
+            <a:graphic xmlns:a="http://schemas.openxmlformats.org/drawingml/2006/main">
+              <a:graphicData uri="http://schemas.openxmlformats.org/drawingml/2006/picture">
+                <pic:pic xmlns:pic="http://schemas.openxmlformats.org/drawingml/2006/picture">
+                  <pic:nvPicPr>
+                    <pic:cNvPr id="0" name="Picture 26"/>
+                    <pic:cNvPicPr>
+                      <a:picLocks noChangeAspect="1" noChangeArrowheads="1"/>
+                    </pic:cNvPicPr>
+                  </pic:nvPicPr>
+                  <pic:blipFill>
+                    <a:blip r:embed="rId17">
+                      <a:extLst>
+                        <a:ext uri="{28A0092B-C50C-407E-A947-70E740481C1C}">
+                          <a14:useLocalDpi xmlns:a14="http://schemas.microsoft.com/office/drawing/2010/main" val="0"/>
+                        </a:ext>
+                      </a:extLst>
+                    </a:blip>
+                    <a:srcRect/>
+                    <a:stretch>
+                      <a:fillRect/>
+                    </a:stretch>
+                  </pic:blipFill>
+                  <pic:spPr bwMode="auto">
+                    <a:xfrm>
+                      <a:off x="0" y="0"/>
+                      <a:ext cx="5731510" cy="2909570"/>
+                    </a:xfrm>
+                    <a:prstGeom prst="rect">
+                      <a:avLst/>
+                    </a:prstGeom>
+                    <a:noFill/>
+                    <a:ln>
+                      <a:noFill/>
+                    </a:ln>
+                  </pic:spPr>
+                </pic:pic>
+              </a:graphicData>
+            </a:graphic>
+          </wp:inline>
+        </w:drawing>
+      </w:r>
+    </w:p>
+    <w:p>
+      <w:pPr>
+        <w:rPr>
+          <w:rFonts w:asciiTheme="majorHAnsi" w:eastAsiaTheme="majorEastAsia" w:hAnsiTheme="majorHAnsi" w:cstheme="majorBidi"/>
+          <w:color w:val="2F5496" w:themeColor="accent1" w:themeShade="BF"/>
+          <w:sz w:val="26"/>
+          <w:szCs w:val="26"/>
+          <w:lang w:val="en-US"/>
+        </w:rPr>
+      </w:pPr>
+    </w:p>
+    <w:p>
+      <w:pPr>
+        <w:rPr>
+          <w:rFonts w:asciiTheme="majorHAnsi" w:eastAsiaTheme="majorEastAsia" w:hAnsiTheme="majorHAnsi" w:cstheme="majorBidi"/>
+          <w:color w:val="2F5496" w:themeColor="accent1" w:themeShade="BF"/>
+          <w:sz w:val="26"/>
+          <w:szCs w:val="26"/>
+          <w:lang w:val="en-US"/>
+        </w:rPr>
+      </w:pPr>
+      <w:r>
+        <w:rPr>
+          <w:rFonts w:asciiTheme="majorHAnsi" w:eastAsiaTheme="majorEastAsia" w:hAnsiTheme="majorHAnsi" w:cstheme="majorBidi"/>
+          <w:color w:val="2F5496" w:themeColor="accent1" w:themeShade="BF"/>
+          <w:sz w:val="26"/>
+          <w:szCs w:val="26"/>
+          <w:lang w:val="en-US"/>
+        </w:rPr>
+        <w:lastRenderedPageBreak/>
+        <w:t>Grp_</w:t>
+      </w:r>
+      <w:r>
+        <w:rPr>
+          <w:rFonts w:asciiTheme="majorHAnsi" w:eastAsiaTheme="majorEastAsia" w:hAnsiTheme="majorHAnsi" w:cstheme="majorBidi"/>
+          <w:color w:val="2F5496" w:themeColor="accent1" w:themeShade="BF"/>
+          <w:sz w:val="26"/>
+          <w:szCs w:val="26"/>
+          <w:lang w:val="en-US"/>
+        </w:rPr>
+        <w:t>19</w:t>
+      </w:r>
+      <w:r>
+        <w:rPr>
+          <w:rFonts w:asciiTheme="majorHAnsi" w:eastAsiaTheme="majorEastAsia" w:hAnsiTheme="majorHAnsi" w:cstheme="majorBidi"/>
+          <w:noProof/>
+          <w:color w:val="2F5496" w:themeColor="accent1" w:themeShade="BF"/>
+          <w:sz w:val="26"/>
+          <w:szCs w:val="26"/>
+          <w:lang w:val="en-US"/>
+        </w:rPr>
+        <w:drawing>
+          <wp:inline distT="0" distB="0" distL="0" distR="0" wp14:anchorId="262D406B" wp14:editId="01D5F07C">
+            <wp:extent cx="5731510" cy="2909570"/>
+            <wp:effectExtent l="0" t="0" r="2540" b="5080"/>
+            <wp:docPr id="21" name="Picture 21"/>
+            <wp:cNvGraphicFramePr>
+              <a:graphicFrameLocks xmlns:a="http://schemas.openxmlformats.org/drawingml/2006/main" noChangeAspect="1"/>
+            </wp:cNvGraphicFramePr>
+            <a:graphic xmlns:a="http://schemas.openxmlformats.org/drawingml/2006/main">
+              <a:graphicData uri="http://schemas.openxmlformats.org/drawingml/2006/picture">
+                <pic:pic xmlns:pic="http://schemas.openxmlformats.org/drawingml/2006/picture">
+                  <pic:nvPicPr>
+                    <pic:cNvPr id="0" name="Picture 28"/>
+                    <pic:cNvPicPr>
+                      <a:picLocks noChangeAspect="1" noChangeArrowheads="1"/>
+                    </pic:cNvPicPr>
+                  </pic:nvPicPr>
+                  <pic:blipFill>
+                    <a:blip r:embed="rId18">
+                      <a:extLst>
+                        <a:ext uri="{28A0092B-C50C-407E-A947-70E740481C1C}">
+                          <a14:useLocalDpi xmlns:a14="http://schemas.microsoft.com/office/drawing/2010/main" val="0"/>
+                        </a:ext>
+                      </a:extLst>
+                    </a:blip>
+                    <a:srcRect/>
+                    <a:stretch>
+                      <a:fillRect/>
+                    </a:stretch>
+                  </pic:blipFill>
+                  <pic:spPr bwMode="auto">
+                    <a:xfrm>
+                      <a:off x="0" y="0"/>
+                      <a:ext cx="5731510" cy="2909570"/>
+                    </a:xfrm>
+                    <a:prstGeom prst="rect">
+                      <a:avLst/>
+                    </a:prstGeom>
+                    <a:noFill/>
+                    <a:ln>
+                      <a:noFill/>
+                    </a:ln>
+                  </pic:spPr>
+                </pic:pic>
+              </a:graphicData>
+            </a:graphic>
+          </wp:inline>
+        </w:drawing>
+      </w:r>
+    </w:p>
+    <w:p>
+      <w:pPr>
+        <w:rPr>
+          <w:rFonts w:asciiTheme="majorHAnsi" w:eastAsiaTheme="majorEastAsia" w:hAnsiTheme="majorHAnsi" w:cstheme="majorBidi"/>
+          <w:color w:val="2F5496" w:themeColor="accent1" w:themeShade="BF"/>
+          <w:sz w:val="26"/>
+          <w:szCs w:val="26"/>
+          <w:lang w:val="en-US"/>
+        </w:rPr>
+      </w:pPr>
+    </w:p>
+    <w:p>
+      <w:pPr>
+        <w:rPr>
+          <w:rFonts w:asciiTheme="majorHAnsi" w:eastAsiaTheme="majorEastAsia" w:hAnsiTheme="majorHAnsi" w:cstheme="majorBidi"/>
+          <w:color w:val="2F5496" w:themeColor="accent1" w:themeShade="BF"/>
+          <w:sz w:val="26"/>
+          <w:szCs w:val="26"/>
+          <w:lang w:val="en-US"/>
+        </w:rPr>
+      </w:pPr>
+      <w:r>
+        <w:rPr>
+          <w:rFonts w:asciiTheme="majorHAnsi" w:eastAsiaTheme="majorEastAsia" w:hAnsiTheme="majorHAnsi" w:cstheme="majorBidi"/>
+          <w:color w:val="2F5496" w:themeColor="accent1" w:themeShade="BF"/>
+          <w:sz w:val="26"/>
+          <w:szCs w:val="26"/>
+          <w:lang w:val="en-US"/>
+        </w:rPr>
+        <w:t>Grp_</w:t>
+      </w:r>
+      <w:r>
+        <w:rPr>
+          <w:rFonts w:asciiTheme="majorHAnsi" w:eastAsiaTheme="majorEastAsia" w:hAnsiTheme="majorHAnsi" w:cstheme="majorBidi"/>
+          <w:color w:val="2F5496" w:themeColor="accent1" w:themeShade="BF"/>
+          <w:sz w:val="26"/>
+          <w:szCs w:val="26"/>
+          <w:lang w:val="en-US"/>
+        </w:rPr>
+        <w:t>13</w:t>
+      </w:r>
+      <w:r>
+        <w:rPr>
+          <w:rFonts w:asciiTheme="majorHAnsi" w:eastAsiaTheme="majorEastAsia" w:hAnsiTheme="majorHAnsi" w:cstheme="majorBidi"/>
+          <w:noProof/>
+          <w:color w:val="2F5496" w:themeColor="accent1" w:themeShade="BF"/>
+          <w:sz w:val="26"/>
+          <w:szCs w:val="26"/>
+          <w:lang w:val="en-US"/>
+        </w:rPr>
+        <w:drawing>
+          <wp:inline distT="0" distB="0" distL="0" distR="0" wp14:anchorId="2220D677" wp14:editId="615EEA2A">
+            <wp:extent cx="5731510" cy="2909570"/>
+            <wp:effectExtent l="0" t="0" r="2540" b="5080"/>
+            <wp:docPr id="22" name="Picture 22"/>
+            <wp:cNvGraphicFramePr>
+              <a:graphicFrameLocks xmlns:a="http://schemas.openxmlformats.org/drawingml/2006/main" noChangeAspect="1"/>
+            </wp:cNvGraphicFramePr>
+            <a:graphic xmlns:a="http://schemas.openxmlformats.org/drawingml/2006/main">
+              <a:graphicData uri="http://schemas.openxmlformats.org/drawingml/2006/picture">
+                <pic:pic xmlns:pic="http://schemas.openxmlformats.org/drawingml/2006/picture">
+                  <pic:nvPicPr>
+                    <pic:cNvPr id="0" name="Picture 30"/>
+                    <pic:cNvPicPr>
+                      <a:picLocks noChangeAspect="1" noChangeArrowheads="1"/>
+                    </pic:cNvPicPr>
+                  </pic:nvPicPr>
+                  <pic:blipFill>
+                    <a:blip r:embed="rId19">
+                      <a:extLst>
+                        <a:ext uri="{28A0092B-C50C-407E-A947-70E740481C1C}">
+                          <a14:useLocalDpi xmlns:a14="http://schemas.microsoft.com/office/drawing/2010/main" val="0"/>
+                        </a:ext>
+                      </a:extLst>
+                    </a:blip>
+                    <a:srcRect/>
+                    <a:stretch>
+                      <a:fillRect/>
+                    </a:stretch>
+                  </pic:blipFill>
+                  <pic:spPr bwMode="auto">
+                    <a:xfrm>
+                      <a:off x="0" y="0"/>
+                      <a:ext cx="5731510" cy="2909570"/>
+                    </a:xfrm>
+                    <a:prstGeom prst="rect">
+                      <a:avLst/>
+                    </a:prstGeom>
+                    <a:noFill/>
+                    <a:ln>
+                      <a:noFill/>
+                    </a:ln>
+                  </pic:spPr>
+                </pic:pic>
+              </a:graphicData>
+            </a:graphic>
+          </wp:inline>
+        </w:drawing>
+      </w:r>
+    </w:p>
+    <w:p>
+      <w:pPr>
+        <w:rPr>
+          <w:rFonts w:asciiTheme="majorHAnsi" w:eastAsiaTheme="majorEastAsia" w:hAnsiTheme="majorHAnsi" w:cstheme="majorBidi"/>
+          <w:color w:val="2F5496" w:themeColor="accent1" w:themeShade="BF"/>
+          <w:sz w:val="26"/>
+          <w:szCs w:val="26"/>
+          <w:lang w:val="en-US"/>
+        </w:rPr>
+      </w:pPr>
+    </w:p>
+    <w:p>
+      <w:pPr>
+        <w:rPr>
+          <w:rFonts w:asciiTheme="majorHAnsi" w:eastAsiaTheme="majorEastAsia" w:hAnsiTheme="majorHAnsi" w:cstheme="majorBidi"/>
+          <w:color w:val="2F5496" w:themeColor="accent1" w:themeShade="BF"/>
+          <w:sz w:val="26"/>
+          <w:szCs w:val="26"/>
+          <w:lang w:val="en-US"/>
+        </w:rPr>
+      </w:pPr>
+      <w:r>
+        <w:rPr>
+          <w:rFonts w:asciiTheme="majorHAnsi" w:eastAsiaTheme="majorEastAsia" w:hAnsiTheme="majorHAnsi" w:cstheme="majorBidi"/>
+          <w:color w:val="2F5496" w:themeColor="accent1" w:themeShade="BF"/>
+          <w:sz w:val="26"/>
+          <w:szCs w:val="26"/>
+          <w:lang w:val="en-US"/>
+        </w:rPr>
+        <w:lastRenderedPageBreak/>
+        <w:t>Grp_</w:t>
+      </w:r>
+      <w:r>
+        <w:rPr>
+          <w:rFonts w:asciiTheme="majorHAnsi" w:eastAsiaTheme="majorEastAsia" w:hAnsiTheme="majorHAnsi" w:cstheme="majorBidi"/>
+          <w:color w:val="2F5496" w:themeColor="accent1" w:themeShade="BF"/>
+          <w:sz w:val="26"/>
+          <w:szCs w:val="26"/>
+          <w:lang w:val="en-US"/>
+        </w:rPr>
+        <w:t>1</w:t>
+      </w:r>
+      <w:r>
+        <w:rPr>
+          <w:rFonts w:asciiTheme="majorHAnsi" w:eastAsiaTheme="majorEastAsia" w:hAnsiTheme="majorHAnsi" w:cstheme="majorBidi"/>
+          <w:color w:val="2F5496" w:themeColor="accent1" w:themeShade="BF"/>
+          <w:sz w:val="26"/>
+          <w:szCs w:val="26"/>
+          <w:lang w:val="en-US"/>
+        </w:rPr>
+        <w:t>0</w:t>
+      </w:r>
+      <w:r>
+        <w:rPr>
+          <w:rFonts w:asciiTheme="majorHAnsi" w:eastAsiaTheme="majorEastAsia" w:hAnsiTheme="majorHAnsi" w:cstheme="majorBidi"/>
+          <w:noProof/>
+          <w:color w:val="2F5496" w:themeColor="accent1" w:themeShade="BF"/>
+          <w:sz w:val="26"/>
+          <w:szCs w:val="26"/>
+          <w:lang w:val="en-US"/>
+        </w:rPr>
+        <w:drawing>
+          <wp:inline distT="0" distB="0" distL="0" distR="0" wp14:anchorId="3EDEF310" wp14:editId="52C66AFC">
+            <wp:extent cx="5731510" cy="2909570"/>
+            <wp:effectExtent l="0" t="0" r="2540" b="5080"/>
+            <wp:docPr id="23" name="Picture 23"/>
+            <wp:cNvGraphicFramePr>
+              <a:graphicFrameLocks xmlns:a="http://schemas.openxmlformats.org/drawingml/2006/main" noChangeAspect="1"/>
+            </wp:cNvGraphicFramePr>
+            <a:graphic xmlns:a="http://schemas.openxmlformats.org/drawingml/2006/main">
+              <a:graphicData uri="http://schemas.openxmlformats.org/drawingml/2006/picture">
+                <pic:pic xmlns:pic="http://schemas.openxmlformats.org/drawingml/2006/picture">
+                  <pic:nvPicPr>
+                    <pic:cNvPr id="0" name="Picture 32"/>
+                    <pic:cNvPicPr>
+                      <a:picLocks noChangeAspect="1" noChangeArrowheads="1"/>
+                    </pic:cNvPicPr>
+                  </pic:nvPicPr>
+                  <pic:blipFill>
+                    <a:blip r:embed="rId20">
+                      <a:extLst>
+                        <a:ext uri="{28A0092B-C50C-407E-A947-70E740481C1C}">
+                          <a14:useLocalDpi xmlns:a14="http://schemas.microsoft.com/office/drawing/2010/main" val="0"/>
+                        </a:ext>
+                      </a:extLst>
+                    </a:blip>
+                    <a:srcRect/>
+                    <a:stretch>
+                      <a:fillRect/>
+                    </a:stretch>
+                  </pic:blipFill>
+                  <pic:spPr bwMode="auto">
+                    <a:xfrm>
+                      <a:off x="0" y="0"/>
+                      <a:ext cx="5731510" cy="2909570"/>
+                    </a:xfrm>
+                    <a:prstGeom prst="rect">
+                      <a:avLst/>
+                    </a:prstGeom>
+                    <a:noFill/>
+                    <a:ln>
+                      <a:noFill/>
+                    </a:ln>
+                  </pic:spPr>
+                </pic:pic>
+              </a:graphicData>
+            </a:graphic>
+          </wp:inline>
+        </w:drawing>
+      </w:r>
+    </w:p>
+    <w:p>
+      <w:pPr>
+        <w:rPr>
+          <w:rFonts w:asciiTheme="majorHAnsi" w:eastAsiaTheme="majorEastAsia" w:hAnsiTheme="majorHAnsi" w:cstheme="majorBidi"/>
+          <w:color w:val="2F5496" w:themeColor="accent1" w:themeShade="BF"/>
+          <w:sz w:val="26"/>
+          <w:szCs w:val="26"/>
+          <w:lang w:val="en-US"/>
+        </w:rPr>
+      </w:pPr>
+    </w:p>
+    <w:p>
+      <w:pPr>
+        <w:rPr>
+          <w:rFonts w:asciiTheme="majorHAnsi" w:eastAsiaTheme="majorEastAsia" w:hAnsiTheme="majorHAnsi" w:cstheme="majorBidi"/>
+          <w:color w:val="2F5496" w:themeColor="accent1" w:themeShade="BF"/>
+          <w:sz w:val="26"/>
+          <w:szCs w:val="26"/>
+          <w:lang w:val="en-US"/>
+        </w:rPr>
+      </w:pPr>
+      <w:r>
+        <w:rPr>
+          <w:rFonts w:asciiTheme="majorHAnsi" w:eastAsiaTheme="majorEastAsia" w:hAnsiTheme="majorHAnsi" w:cstheme="majorBidi"/>
+          <w:color w:val="2F5496" w:themeColor="accent1" w:themeShade="BF"/>
+          <w:sz w:val="26"/>
+          <w:szCs w:val="26"/>
+          <w:lang w:val="en-US"/>
+        </w:rPr>
+        <w:t>Grp_</w:t>
+      </w:r>
+      <w:r>
+        <w:rPr>
+          <w:rFonts w:asciiTheme="majorHAnsi" w:eastAsiaTheme="majorEastAsia" w:hAnsiTheme="majorHAnsi" w:cstheme="majorBidi"/>
+          <w:color w:val="2F5496" w:themeColor="accent1" w:themeShade="BF"/>
+          <w:sz w:val="26"/>
+          <w:szCs w:val="26"/>
+          <w:lang w:val="en-US"/>
+        </w:rPr>
+        <w:t>05</w:t>
+      </w:r>
+      <w:r>
+        <w:rPr>
+          <w:rFonts w:asciiTheme="majorHAnsi" w:eastAsiaTheme="majorEastAsia" w:hAnsiTheme="majorHAnsi" w:cstheme="majorBidi"/>
+          <w:noProof/>
+          <w:color w:val="2F5496" w:themeColor="accent1" w:themeShade="BF"/>
+          <w:sz w:val="26"/>
+          <w:szCs w:val="26"/>
+          <w:lang w:val="en-US"/>
+        </w:rPr>
+        <w:drawing>
+          <wp:inline distT="0" distB="0" distL="0" distR="0" wp14:anchorId="4A1A6426" wp14:editId="6129445E">
+            <wp:extent cx="5731510" cy="2909570"/>
+            <wp:effectExtent l="0" t="0" r="2540" b="5080"/>
+            <wp:docPr id="24" name="Picture 24"/>
+            <wp:cNvGraphicFramePr>
+              <a:graphicFrameLocks xmlns:a="http://schemas.openxmlformats.org/drawingml/2006/main" noChangeAspect="1"/>
+            </wp:cNvGraphicFramePr>
+            <a:graphic xmlns:a="http://schemas.openxmlformats.org/drawingml/2006/main">
+              <a:graphicData uri="http://schemas.openxmlformats.org/drawingml/2006/picture">
+                <pic:pic xmlns:pic="http://schemas.openxmlformats.org/drawingml/2006/picture">
+                  <pic:nvPicPr>
+                    <pic:cNvPr id="0" name="Picture 34"/>
+                    <pic:cNvPicPr>
+                      <a:picLocks noChangeAspect="1" noChangeArrowheads="1"/>
+                    </pic:cNvPicPr>
+                  </pic:nvPicPr>
+                  <pic:blipFill>
+                    <a:blip r:embed="rId21">
+                      <a:extLst>
+                        <a:ext uri="{28A0092B-C50C-407E-A947-70E740481C1C}">
+                          <a14:useLocalDpi xmlns:a14="http://schemas.microsoft.com/office/drawing/2010/main" val="0"/>
+                        </a:ext>
+                      </a:extLst>
+                    </a:blip>
+                    <a:srcRect/>
+                    <a:stretch>
+                      <a:fillRect/>
+                    </a:stretch>
+                  </pic:blipFill>
+                  <pic:spPr bwMode="auto">
+                    <a:xfrm>
+                      <a:off x="0" y="0"/>
+                      <a:ext cx="5731510" cy="2909570"/>
+                    </a:xfrm>
+                    <a:prstGeom prst="rect">
+                      <a:avLst/>
+                    </a:prstGeom>
+                    <a:noFill/>
+                    <a:ln>
+                      <a:noFill/>
+                    </a:ln>
+                  </pic:spPr>
+                </pic:pic>
+              </a:graphicData>
+            </a:graphic>
+          </wp:inline>
+        </w:drawing>
+      </w:r>
+    </w:p>
+    <w:p>
+      <w:pPr>
+        <w:rPr>
+          <w:rFonts w:asciiTheme="majorHAnsi" w:eastAsiaTheme="majorEastAsia" w:hAnsiTheme="majorHAnsi" w:cstheme="majorBidi"/>
+          <w:color w:val="2F5496" w:themeColor="accent1" w:themeShade="BF"/>
+          <w:sz w:val="26"/>
+          <w:szCs w:val="26"/>
+          <w:lang w:val="en-US"/>
+        </w:rPr>
+      </w:pPr>
+    </w:p>
+    <w:p>
+      <w:pPr>
+        <w:rPr>
+          <w:rFonts w:asciiTheme="majorHAnsi" w:eastAsiaTheme="majorEastAsia" w:hAnsiTheme="majorHAnsi" w:cstheme="majorBidi"/>
+          <w:color w:val="2F5496" w:themeColor="accent1" w:themeShade="BF"/>
+          <w:sz w:val="26"/>
+          <w:szCs w:val="26"/>
+          <w:lang w:val="en-US"/>
+        </w:rPr>
+      </w:pPr>
+      <w:r>
+        <w:rPr>
+          <w:rFonts w:asciiTheme="majorHAnsi" w:eastAsiaTheme="majorEastAsia" w:hAnsiTheme="majorHAnsi" w:cstheme="majorBidi"/>
+          <w:color w:val="2F5496" w:themeColor="accent1" w:themeShade="BF"/>
+          <w:sz w:val="26"/>
+          <w:szCs w:val="26"/>
+          <w:lang w:val="en-US"/>
+        </w:rPr>
+        <w:lastRenderedPageBreak/>
+        <w:t>Grp_</w:t>
+      </w:r>
+      <w:r>
+        <w:rPr>
+          <w:rFonts w:asciiTheme="majorHAnsi" w:eastAsiaTheme="majorEastAsia" w:hAnsiTheme="majorHAnsi" w:cstheme="majorBidi"/>
+          <w:color w:val="2F5496" w:themeColor="accent1" w:themeShade="BF"/>
+          <w:sz w:val="26"/>
+          <w:szCs w:val="26"/>
+          <w:lang w:val="en-US"/>
+        </w:rPr>
+        <w:t>1</w:t>
+      </w:r>
+      <w:r>
+        <w:rPr>
+          <w:rFonts w:asciiTheme="majorHAnsi" w:eastAsiaTheme="majorEastAsia" w:hAnsiTheme="majorHAnsi" w:cstheme="majorBidi"/>
+          <w:color w:val="2F5496" w:themeColor="accent1" w:themeShade="BF"/>
+          <w:sz w:val="26"/>
+          <w:szCs w:val="26"/>
+          <w:lang w:val="en-US"/>
+        </w:rPr>
+        <w:t>4</w:t>
+      </w:r>
+      <w:r>
+        <w:rPr>
+          <w:rFonts w:asciiTheme="majorHAnsi" w:eastAsiaTheme="majorEastAsia" w:hAnsiTheme="majorHAnsi" w:cstheme="majorBidi"/>
+          <w:noProof/>
+          <w:color w:val="2F5496" w:themeColor="accent1" w:themeShade="BF"/>
+          <w:sz w:val="26"/>
+          <w:szCs w:val="26"/>
+          <w:lang w:val="en-US"/>
+        </w:rPr>
+        <w:drawing>
+          <wp:inline distT="0" distB="0" distL="0" distR="0" wp14:anchorId="5C3A9A7D" wp14:editId="11C391D2">
+            <wp:extent cx="5731510" cy="2909570"/>
+            <wp:effectExtent l="0" t="0" r="2540" b="5080"/>
+            <wp:docPr id="25" name="Picture 25"/>
+            <wp:cNvGraphicFramePr>
+              <a:graphicFrameLocks xmlns:a="http://schemas.openxmlformats.org/drawingml/2006/main" noChangeAspect="1"/>
+            </wp:cNvGraphicFramePr>
+            <a:graphic xmlns:a="http://schemas.openxmlformats.org/drawingml/2006/main">
+              <a:graphicData uri="http://schemas.openxmlformats.org/drawingml/2006/picture">
+                <pic:pic xmlns:pic="http://schemas.openxmlformats.org/drawingml/2006/picture">
+                  <pic:nvPicPr>
+                    <pic:cNvPr id="0" name="Picture 36"/>
+                    <pic:cNvPicPr>
+                      <a:picLocks noChangeAspect="1" noChangeArrowheads="1"/>
+                    </pic:cNvPicPr>
+                  </pic:nvPicPr>
+                  <pic:blipFill>
+                    <a:blip r:embed="rId22">
+                      <a:extLst>
+                        <a:ext uri="{28A0092B-C50C-407E-A947-70E740481C1C}">
+                          <a14:useLocalDpi xmlns:a14="http://schemas.microsoft.com/office/drawing/2010/main" val="0"/>
+                        </a:ext>
+                      </a:extLst>
+                    </a:blip>
+                    <a:srcRect/>
+                    <a:stretch>
+                      <a:fillRect/>
+                    </a:stretch>
+                  </pic:blipFill>
+                  <pic:spPr bwMode="auto">
+                    <a:xfrm>
+                      <a:off x="0" y="0"/>
+                      <a:ext cx="5731510" cy="2909570"/>
+                    </a:xfrm>
+                    <a:prstGeom prst="rect">
+                      <a:avLst/>
+                    </a:prstGeom>
+                    <a:noFill/>
+                    <a:ln>
+                      <a:noFill/>
+                    </a:ln>
+                  </pic:spPr>
+                </pic:pic>
+              </a:graphicData>
+            </a:graphic>
+          </wp:inline>
+        </w:drawing>
+      </w:r>
+    </w:p>
+    <w:p>
+      <w:pPr>
+        <w:rPr>
+          <w:lang w:val="en-US"/>
+        </w:rPr>
+      </w:pPr>
+    </w:p>
+    <w:p>
+      <w:pPr>
+        <w:rPr>
+          <w:rFonts w:asciiTheme="majorHAnsi" w:eastAsiaTheme="majorEastAsia" w:hAnsiTheme="majorHAnsi" w:cstheme="majorBidi"/>
+          <w:color w:val="2F5496" w:themeColor="accent1" w:themeShade="BF"/>
+          <w:sz w:val="26"/>
+          <w:szCs w:val="26"/>
+          <w:lang w:val="en-US"/>
+        </w:rPr>
+      </w:pPr>
+      <w:r>
+        <w:rPr>
+          <w:rFonts w:asciiTheme="majorHAnsi" w:eastAsiaTheme="majorEastAsia" w:hAnsiTheme="majorHAnsi" w:cstheme="majorBidi"/>
+          <w:color w:val="2F5496" w:themeColor="accent1" w:themeShade="BF"/>
+          <w:sz w:val="26"/>
+          <w:szCs w:val="26"/>
+          <w:lang w:val="en-US"/>
+        </w:rPr>
+        <w:t>Grp_</w:t>
+      </w:r>
+      <w:r>
+        <w:rPr>
+          <w:rFonts w:asciiTheme="majorHAnsi" w:eastAsiaTheme="majorEastAsia" w:hAnsiTheme="majorHAnsi" w:cstheme="majorBidi"/>
+          <w:color w:val="2F5496" w:themeColor="accent1" w:themeShade="BF"/>
+          <w:sz w:val="26"/>
+          <w:szCs w:val="26"/>
+          <w:lang w:val="en-US"/>
+        </w:rPr>
+        <w:t>25</w:t>
+      </w:r>
+      <w:r>
+        <w:rPr>
+          <w:rFonts w:asciiTheme="majorHAnsi" w:eastAsiaTheme="majorEastAsia" w:hAnsiTheme="majorHAnsi" w:cstheme="majorBidi"/>
+          <w:noProof/>
+          <w:color w:val="2F5496" w:themeColor="accent1" w:themeShade="BF"/>
+          <w:sz w:val="26"/>
+          <w:szCs w:val="26"/>
+          <w:lang w:val="en-US"/>
+        </w:rPr>
+        <w:drawing>
+          <wp:inline distT="0" distB="0" distL="0" distR="0" wp14:anchorId="1739464C" wp14:editId="55D37C6C">
+            <wp:extent cx="5731510" cy="2909570"/>
+            <wp:effectExtent l="0" t="0" r="2540" b="5080"/>
+            <wp:docPr id="26" name="Picture 26"/>
+            <wp:cNvGraphicFramePr>
+              <a:graphicFrameLocks xmlns:a="http://schemas.openxmlformats.org/drawingml/2006/main" noChangeAspect="1"/>
+            </wp:cNvGraphicFramePr>
+            <a:graphic xmlns:a="http://schemas.openxmlformats.org/drawingml/2006/main">
+              <a:graphicData uri="http://schemas.openxmlformats.org/drawingml/2006/picture">
+                <pic:pic xmlns:pic="http://schemas.openxmlformats.org/drawingml/2006/picture">
+                  <pic:nvPicPr>
+                    <pic:cNvPr id="0" name="Picture 38"/>
+                    <pic:cNvPicPr>
+                      <a:picLocks noChangeAspect="1" noChangeArrowheads="1"/>
+                    </pic:cNvPicPr>
+                  </pic:nvPicPr>
+                  <pic:blipFill>
+                    <a:blip r:embed="rId23">
+                      <a:extLst>
+                        <a:ext uri="{28A0092B-C50C-407E-A947-70E740481C1C}">
+                          <a14:useLocalDpi xmlns:a14="http://schemas.microsoft.com/office/drawing/2010/main" val="0"/>
+                        </a:ext>
+                      </a:extLst>
+                    </a:blip>
+                    <a:srcRect/>
+                    <a:stretch>
+                      <a:fillRect/>
+                    </a:stretch>
+                  </pic:blipFill>
+                  <pic:spPr bwMode="auto">
+                    <a:xfrm>
+                      <a:off x="0" y="0"/>
+                      <a:ext cx="5731510" cy="2909570"/>
+                    </a:xfrm>
+                    <a:prstGeom prst="rect">
+                      <a:avLst/>
+                    </a:prstGeom>
+                    <a:noFill/>
+                    <a:ln>
+                      <a:noFill/>
+                    </a:ln>
+                  </pic:spPr>
+                </pic:pic>
+              </a:graphicData>
+            </a:graphic>
+          </wp:inline>
+        </w:drawing>
+      </w:r>
+    </w:p>
+    <w:p>
+      <w:pPr>
+        <w:rPr>
+          <w:rFonts w:asciiTheme="majorHAnsi" w:eastAsiaTheme="majorEastAsia" w:hAnsiTheme="majorHAnsi" w:cstheme="majorBidi"/>
+          <w:color w:val="2F5496" w:themeColor="accent1" w:themeShade="BF"/>
+          <w:sz w:val="26"/>
+          <w:szCs w:val="26"/>
+          <w:lang w:val="en-US"/>
+        </w:rPr>
+      </w:pPr>
+    </w:p>
+    <w:p>
+      <w:pPr>
+        <w:rPr>
+          <w:rFonts w:asciiTheme="majorHAnsi" w:eastAsiaTheme="majorEastAsia" w:hAnsiTheme="majorHAnsi" w:cstheme="majorBidi"/>
+          <w:color w:val="2F5496" w:themeColor="accent1" w:themeShade="BF"/>
+          <w:sz w:val="26"/>
+          <w:szCs w:val="26"/>
+          <w:lang w:val="en-US"/>
+        </w:rPr>
+      </w:pPr>
+      <w:r>
+        <w:rPr>
+          <w:rFonts w:asciiTheme="majorHAnsi" w:eastAsiaTheme="majorEastAsia" w:hAnsiTheme="majorHAnsi" w:cstheme="majorBidi"/>
+          <w:color w:val="2F5496" w:themeColor="accent1" w:themeShade="BF"/>
+          <w:sz w:val="26"/>
+          <w:szCs w:val="26"/>
+          <w:lang w:val="en-US"/>
+        </w:rPr>
+        <w:lastRenderedPageBreak/>
+        <w:t>Grp_</w:t>
+      </w:r>
+      <w:r>
+        <w:rPr>
+          <w:rFonts w:asciiTheme="majorHAnsi" w:eastAsiaTheme="majorEastAsia" w:hAnsiTheme="majorHAnsi" w:cstheme="majorBidi"/>
+          <w:color w:val="2F5496" w:themeColor="accent1" w:themeShade="BF"/>
+          <w:sz w:val="26"/>
+          <w:szCs w:val="26"/>
+          <w:lang w:val="en-US"/>
+        </w:rPr>
+        <w:t>04</w:t>
+      </w:r>
+      <w:r>
+        <w:rPr>
+          <w:rFonts w:asciiTheme="majorHAnsi" w:eastAsiaTheme="majorEastAsia" w:hAnsiTheme="majorHAnsi" w:cstheme="majorBidi"/>
+          <w:noProof/>
+          <w:color w:val="2F5496" w:themeColor="accent1" w:themeShade="BF"/>
+          <w:sz w:val="26"/>
+          <w:szCs w:val="26"/>
+          <w:lang w:val="en-US"/>
+        </w:rPr>
+        <w:drawing>
+          <wp:inline distT="0" distB="0" distL="0" distR="0" wp14:anchorId="496A11C5" wp14:editId="4FFA3656">
+            <wp:extent cx="5731510" cy="2909570"/>
+            <wp:effectExtent l="0" t="0" r="2540" b="5080"/>
+            <wp:docPr id="27" name="Picture 27"/>
+            <wp:cNvGraphicFramePr>
+              <a:graphicFrameLocks xmlns:a="http://schemas.openxmlformats.org/drawingml/2006/main" noChangeAspect="1"/>
+            </wp:cNvGraphicFramePr>
+            <a:graphic xmlns:a="http://schemas.openxmlformats.org/drawingml/2006/main">
+              <a:graphicData uri="http://schemas.openxmlformats.org/drawingml/2006/picture">
+                <pic:pic xmlns:pic="http://schemas.openxmlformats.org/drawingml/2006/picture">
+                  <pic:nvPicPr>
+                    <pic:cNvPr id="0" name="Picture 40"/>
+                    <pic:cNvPicPr>
+                      <a:picLocks noChangeAspect="1" noChangeArrowheads="1"/>
+                    </pic:cNvPicPr>
+                  </pic:nvPicPr>
+                  <pic:blipFill>
+                    <a:blip r:embed="rId24">
+                      <a:extLst>
+                        <a:ext uri="{28A0092B-C50C-407E-A947-70E740481C1C}">
+                          <a14:useLocalDpi xmlns:a14="http://schemas.microsoft.com/office/drawing/2010/main" val="0"/>
+                        </a:ext>
+                      </a:extLst>
+                    </a:blip>
+                    <a:srcRect/>
+                    <a:stretch>
+                      <a:fillRect/>
+                    </a:stretch>
+                  </pic:blipFill>
+                  <pic:spPr bwMode="auto">
+                    <a:xfrm>
+                      <a:off x="0" y="0"/>
+                      <a:ext cx="5731510" cy="2909570"/>
+                    </a:xfrm>
+                    <a:prstGeom prst="rect">
+                      <a:avLst/>
+                    </a:prstGeom>
+                    <a:noFill/>
+                    <a:ln>
+                      <a:noFill/>
+                    </a:ln>
+                  </pic:spPr>
+                </pic:pic>
+              </a:graphicData>
+            </a:graphic>
+          </wp:inline>
+        </w:drawing>
+      </w:r>
+    </w:p>
+    <w:p>
+      <w:pPr>
+        <w:rPr>
+          <w:rFonts w:asciiTheme="majorHAnsi" w:eastAsiaTheme="majorEastAsia" w:hAnsiTheme="majorHAnsi" w:cstheme="majorBidi"/>
+          <w:color w:val="2F5496" w:themeColor="accent1" w:themeShade="BF"/>
+          <w:sz w:val="26"/>
+          <w:szCs w:val="26"/>
+          <w:lang w:val="en-US"/>
+        </w:rPr>
+      </w:pPr>
+    </w:p>
+    <w:p>
+      <w:pPr>
+        <w:rPr>
+          <w:rFonts w:asciiTheme="majorHAnsi" w:eastAsiaTheme="majorEastAsia" w:hAnsiTheme="majorHAnsi" w:cstheme="majorBidi"/>
+          <w:color w:val="2F5496" w:themeColor="accent1" w:themeShade="BF"/>
+          <w:sz w:val="26"/>
+          <w:szCs w:val="26"/>
+          <w:lang w:val="en-US"/>
+        </w:rPr>
+      </w:pPr>
+      <w:r>
+        <w:rPr>
+          <w:rFonts w:asciiTheme="majorHAnsi" w:eastAsiaTheme="majorEastAsia" w:hAnsiTheme="majorHAnsi" w:cstheme="majorBidi"/>
+          <w:color w:val="2F5496" w:themeColor="accent1" w:themeShade="BF"/>
+          <w:sz w:val="26"/>
+          <w:szCs w:val="26"/>
+          <w:lang w:val="en-US"/>
+        </w:rPr>
+        <w:t>Grp_</w:t>
+      </w:r>
+      <w:r>
+        <w:rPr>
+          <w:rFonts w:asciiTheme="majorHAnsi" w:eastAsiaTheme="majorEastAsia" w:hAnsiTheme="majorHAnsi" w:cstheme="majorBidi"/>
+          <w:color w:val="2F5496" w:themeColor="accent1" w:themeShade="BF"/>
+          <w:sz w:val="26"/>
+          <w:szCs w:val="26"/>
+          <w:lang w:val="en-US"/>
+        </w:rPr>
+        <w:t>29</w:t>
+      </w:r>
+      <w:r>
+        <w:rPr>
+          <w:rFonts w:asciiTheme="majorHAnsi" w:eastAsiaTheme="majorEastAsia" w:hAnsiTheme="majorHAnsi" w:cstheme="majorBidi"/>
+          <w:noProof/>
+          <w:color w:val="2F5496" w:themeColor="accent1" w:themeShade="BF"/>
+          <w:sz w:val="26"/>
+          <w:szCs w:val="26"/>
+          <w:lang w:val="en-US"/>
+        </w:rPr>
+        <w:drawing>
+          <wp:inline distT="0" distB="0" distL="0" distR="0" wp14:anchorId="74A94194" wp14:editId="196FE146">
+            <wp:extent cx="5731510" cy="2909570"/>
+            <wp:effectExtent l="0" t="0" r="2540" b="5080"/>
+            <wp:docPr id="28" name="Picture 28"/>
+            <wp:cNvGraphicFramePr>
+              <a:graphicFrameLocks xmlns:a="http://schemas.openxmlformats.org/drawingml/2006/main" noChangeAspect="1"/>
+            </wp:cNvGraphicFramePr>
+            <a:graphic xmlns:a="http://schemas.openxmlformats.org/drawingml/2006/main">
+              <a:graphicData uri="http://schemas.openxmlformats.org/drawingml/2006/picture">
+                <pic:pic xmlns:pic="http://schemas.openxmlformats.org/drawingml/2006/picture">
+                  <pic:nvPicPr>
+                    <pic:cNvPr id="0" name="Picture 42"/>
+                    <pic:cNvPicPr>
+                      <a:picLocks noChangeAspect="1" noChangeArrowheads="1"/>
+                    </pic:cNvPicPr>
+                  </pic:nvPicPr>
+                  <pic:blipFill>
+                    <a:blip r:embed="rId25">
+                      <a:extLst>
+                        <a:ext uri="{28A0092B-C50C-407E-A947-70E740481C1C}">
+                          <a14:useLocalDpi xmlns:a14="http://schemas.microsoft.com/office/drawing/2010/main" val="0"/>
+                        </a:ext>
+                      </a:extLst>
+                    </a:blip>
+                    <a:srcRect/>
+                    <a:stretch>
+                      <a:fillRect/>
+                    </a:stretch>
+                  </pic:blipFill>
+                  <pic:spPr bwMode="auto">
+                    <a:xfrm>
+                      <a:off x="0" y="0"/>
+                      <a:ext cx="5731510" cy="2909570"/>
+                    </a:xfrm>
+                    <a:prstGeom prst="rect">
+                      <a:avLst/>
+                    </a:prstGeom>
+                    <a:noFill/>
+                    <a:ln>
+                      <a:noFill/>
+                    </a:ln>
+                  </pic:spPr>
+                </pic:pic>
+              </a:graphicData>
+            </a:graphic>
+          </wp:inline>
+        </w:drawing>
+      </w:r>
+    </w:p>
+    <w:p>
+      <w:pPr>
+        <w:rPr>
+          <w:rFonts w:asciiTheme="majorHAnsi" w:eastAsiaTheme="majorEastAsia" w:hAnsiTheme="majorHAnsi" w:cstheme="majorBidi"/>
+          <w:color w:val="2F5496" w:themeColor="accent1" w:themeShade="BF"/>
+          <w:sz w:val="26"/>
+          <w:szCs w:val="26"/>
+          <w:lang w:val="en-US"/>
+        </w:rPr>
+      </w:pPr>
+    </w:p>
+    <w:p>
+      <w:pPr>
+        <w:rPr>
+          <w:rFonts w:asciiTheme="majorHAnsi" w:eastAsiaTheme="majorEastAsia" w:hAnsiTheme="majorHAnsi" w:cstheme="majorBidi"/>
+          <w:color w:val="2F5496" w:themeColor="accent1" w:themeShade="BF"/>
+          <w:sz w:val="26"/>
+          <w:szCs w:val="26"/>
+          <w:lang w:val="en-US"/>
+        </w:rPr>
+      </w:pPr>
+      <w:r>
+        <w:rPr>
+          <w:rFonts w:asciiTheme="majorHAnsi" w:eastAsiaTheme="majorEastAsia" w:hAnsiTheme="majorHAnsi" w:cstheme="majorBidi"/>
+          <w:color w:val="2F5496" w:themeColor="accent1" w:themeShade="BF"/>
+          <w:sz w:val="26"/>
+          <w:szCs w:val="26"/>
+          <w:lang w:val="en-US"/>
+        </w:rPr>
+        <w:lastRenderedPageBreak/>
+        <w:t>Grp_</w:t>
+      </w:r>
+      <w:r>
+        <w:rPr>
+          <w:rFonts w:asciiTheme="majorHAnsi" w:eastAsiaTheme="majorEastAsia" w:hAnsiTheme="majorHAnsi" w:cstheme="majorBidi"/>
+          <w:color w:val="2F5496" w:themeColor="accent1" w:themeShade="BF"/>
+          <w:sz w:val="26"/>
+          <w:szCs w:val="26"/>
+          <w:lang w:val="en-US"/>
+        </w:rPr>
+        <w:t>18</w:t>
+      </w:r>
+      <w:r>
+        <w:rPr>
+          <w:noProof/>
+          <w:lang w:val="en-US"/>
+        </w:rPr>
+        <w:drawing>
+          <wp:inline distT="0" distB="0" distL="0" distR="0" wp14:anchorId="09FEB97F" wp14:editId="0C1473B5">
+            <wp:extent cx="5731510" cy="2909570"/>
+            <wp:effectExtent l="0" t="0" r="2540" b="5080"/>
+            <wp:docPr id="29" name="Picture 29"/>
+            <wp:cNvGraphicFramePr>
+              <a:graphicFrameLocks xmlns:a="http://schemas.openxmlformats.org/drawingml/2006/main" noChangeAspect="1"/>
+            </wp:cNvGraphicFramePr>
+            <a:graphic xmlns:a="http://schemas.openxmlformats.org/drawingml/2006/main">
+              <a:graphicData uri="http://schemas.openxmlformats.org/drawingml/2006/picture">
+                <pic:pic xmlns:pic="http://schemas.openxmlformats.org/drawingml/2006/picture">
+                  <pic:nvPicPr>
+                    <pic:cNvPr id="0" name="Picture 44"/>
+                    <pic:cNvPicPr>
+                      <a:picLocks noChangeAspect="1" noChangeArrowheads="1"/>
+                    </pic:cNvPicPr>
+                  </pic:nvPicPr>
+                  <pic:blipFill>
+                    <a:blip r:embed="rId26">
+                      <a:extLst>
+                        <a:ext uri="{28A0092B-C50C-407E-A947-70E740481C1C}">
+                          <a14:useLocalDpi xmlns:a14="http://schemas.microsoft.com/office/drawing/2010/main" val="0"/>
+                        </a:ext>
+                      </a:extLst>
+                    </a:blip>
+                    <a:srcRect/>
+                    <a:stretch>
+                      <a:fillRect/>
+                    </a:stretch>
+                  </pic:blipFill>
+                  <pic:spPr bwMode="auto">
+                    <a:xfrm>
+                      <a:off x="0" y="0"/>
+                      <a:ext cx="5731510" cy="2909570"/>
+                    </a:xfrm>
+                    <a:prstGeom prst="rect">
+                      <a:avLst/>
+                    </a:prstGeom>
+                    <a:noFill/>
+                    <a:ln>
+                      <a:noFill/>
+                    </a:ln>
+                  </pic:spPr>
+                </pic:pic>
+              </a:graphicData>
+            </a:graphic>
+          </wp:inline>
+        </w:drawing>
+      </w:r>
+    </w:p>
+    <w:p>
+      <w:pPr>
+        <w:rPr>
+          <w:lang w:val="en-US"/>
+        </w:rPr>
+      </w:pPr>
+    </w:p>
+    <w:p>
+      <w:pPr>
+        <w:rPr>
+          <w:rFonts w:asciiTheme="majorHAnsi" w:eastAsiaTheme="majorEastAsia" w:hAnsiTheme="majorHAnsi" w:cstheme="majorBidi"/>
+          <w:color w:val="2F5496" w:themeColor="accent1" w:themeShade="BF"/>
+          <w:sz w:val="26"/>
+          <w:szCs w:val="26"/>
+          <w:lang w:val="en-US"/>
+        </w:rPr>
+      </w:pPr>
+      <w:r>
+        <w:rPr>
+          <w:rFonts w:asciiTheme="majorHAnsi" w:eastAsiaTheme="majorEastAsia" w:hAnsiTheme="majorHAnsi" w:cstheme="majorBidi"/>
+          <w:color w:val="2F5496" w:themeColor="accent1" w:themeShade="BF"/>
+          <w:sz w:val="26"/>
+          <w:szCs w:val="26"/>
+          <w:lang w:val="en-US"/>
+        </w:rPr>
+        <w:t>Grp_</w:t>
+      </w:r>
+      <w:r>
+        <w:rPr>
+          <w:rFonts w:asciiTheme="majorHAnsi" w:eastAsiaTheme="majorEastAsia" w:hAnsiTheme="majorHAnsi" w:cstheme="majorBidi"/>
+          <w:color w:val="2F5496" w:themeColor="accent1" w:themeShade="BF"/>
+          <w:sz w:val="26"/>
+          <w:szCs w:val="26"/>
+          <w:lang w:val="en-US"/>
+        </w:rPr>
+        <w:t>1</w:t>
+      </w:r>
+      <w:r>
+        <w:rPr>
+          <w:rFonts w:asciiTheme="majorHAnsi" w:eastAsiaTheme="majorEastAsia" w:hAnsiTheme="majorHAnsi" w:cstheme="majorBidi"/>
+          <w:color w:val="2F5496" w:themeColor="accent1" w:themeShade="BF"/>
+          <w:sz w:val="26"/>
+          <w:szCs w:val="26"/>
+          <w:lang w:val="en-US"/>
+        </w:rPr>
+        <w:t>7</w:t>
+      </w:r>
+      <w:r>
+        <w:rPr>
+          <w:noProof/>
+          <w:lang w:val="en-US"/>
+        </w:rPr>
+        <w:drawing>
+          <wp:inline distT="0" distB="0" distL="0" distR="0" wp14:anchorId="093E78E3" wp14:editId="352047AB">
+            <wp:extent cx="5731510" cy="2909570"/>
+            <wp:effectExtent l="0" t="0" r="2540" b="5080"/>
+            <wp:docPr id="30" name="Picture 30"/>
+            <wp:cNvGraphicFramePr>
+              <a:graphicFrameLocks xmlns:a="http://schemas.openxmlformats.org/drawingml/2006/main" noChangeAspect="1"/>
+            </wp:cNvGraphicFramePr>
+            <a:graphic xmlns:a="http://schemas.openxmlformats.org/drawingml/2006/main">
+              <a:graphicData uri="http://schemas.openxmlformats.org/drawingml/2006/picture">
+                <pic:pic xmlns:pic="http://schemas.openxmlformats.org/drawingml/2006/picture">
+                  <pic:nvPicPr>
+                    <pic:cNvPr id="0" name="Picture 46"/>
+                    <pic:cNvPicPr>
+                      <a:picLocks noChangeAspect="1" noChangeArrowheads="1"/>
+                    </pic:cNvPicPr>
+                  </pic:nvPicPr>
+                  <pic:blipFill>
+                    <a:blip r:embed="rId27">
+                      <a:extLst>
+                        <a:ext uri="{28A0092B-C50C-407E-A947-70E740481C1C}">
+                          <a14:useLocalDpi xmlns:a14="http://schemas.microsoft.com/office/drawing/2010/main" val="0"/>
+                        </a:ext>
+                      </a:extLst>
+                    </a:blip>
+                    <a:srcRect/>
+                    <a:stretch>
+                      <a:fillRect/>
+                    </a:stretch>
+                  </pic:blipFill>
+                  <pic:spPr bwMode="auto">
+                    <a:xfrm>
+                      <a:off x="0" y="0"/>
+                      <a:ext cx="5731510" cy="2909570"/>
+                    </a:xfrm>
+                    <a:prstGeom prst="rect">
+                      <a:avLst/>
+                    </a:prstGeom>
+                    <a:noFill/>
+                    <a:ln>
+                      <a:noFill/>
+                    </a:ln>
+                  </pic:spPr>
+                </pic:pic>
+              </a:graphicData>
+            </a:graphic>
+          </wp:inline>
+        </w:drawing>
+      </w:r>
+    </w:p>
+    <w:p>
+      <w:pPr>
+        <w:rPr>
+          <w:rFonts w:asciiTheme="majorHAnsi" w:eastAsiaTheme="majorEastAsia" w:hAnsiTheme="majorHAnsi" w:cstheme="majorBidi"/>
+          <w:color w:val="2F5496" w:themeColor="accent1" w:themeShade="BF"/>
+          <w:sz w:val="26"/>
+          <w:szCs w:val="26"/>
+          <w:lang w:val="en-US"/>
+        </w:rPr>
+      </w:pPr>
+    </w:p>
+    <w:p>
+      <w:pPr>
+        <w:rPr>
+          <w:rFonts w:asciiTheme="majorHAnsi" w:eastAsiaTheme="majorEastAsia" w:hAnsiTheme="majorHAnsi" w:cstheme="majorBidi"/>
+          <w:color w:val="2F5496" w:themeColor="accent1" w:themeShade="BF"/>
+          <w:sz w:val="26"/>
+          <w:szCs w:val="26"/>
+          <w:lang w:val="en-US"/>
+        </w:rPr>
+      </w:pPr>
+      <w:r>
+        <w:rPr>
+          <w:rFonts w:asciiTheme="majorHAnsi" w:eastAsiaTheme="majorEastAsia" w:hAnsiTheme="majorHAnsi" w:cstheme="majorBidi"/>
+          <w:color w:val="2F5496" w:themeColor="accent1" w:themeShade="BF"/>
+          <w:sz w:val="26"/>
+          <w:szCs w:val="26"/>
+          <w:lang w:val="en-US"/>
+        </w:rPr>
+        <w:lastRenderedPageBreak/>
+        <w:t>Grp_</w:t>
+      </w:r>
+      <w:r>
+        <w:rPr>
+          <w:rFonts w:asciiTheme="majorHAnsi" w:eastAsiaTheme="majorEastAsia" w:hAnsiTheme="majorHAnsi" w:cstheme="majorBidi"/>
+          <w:color w:val="2F5496" w:themeColor="accent1" w:themeShade="BF"/>
+          <w:sz w:val="26"/>
+          <w:szCs w:val="26"/>
+          <w:lang w:val="en-US"/>
+        </w:rPr>
+        <w:t>1</w:t>
+      </w:r>
+      <w:r>
+        <w:rPr>
+          <w:rFonts w:asciiTheme="majorHAnsi" w:eastAsiaTheme="majorEastAsia" w:hAnsiTheme="majorHAnsi" w:cstheme="majorBidi"/>
+          <w:color w:val="2F5496" w:themeColor="accent1" w:themeShade="BF"/>
+          <w:sz w:val="26"/>
+          <w:szCs w:val="26"/>
+          <w:lang w:val="en-US"/>
+        </w:rPr>
+        <w:t>6</w:t>
+      </w:r>
+      <w:r>
+        <w:rPr>
+          <w:noProof/>
+          <w:lang w:val="en-US"/>
+        </w:rPr>
+        <w:drawing>
+          <wp:inline distT="0" distB="0" distL="0" distR="0" wp14:anchorId="40A4B369" wp14:editId="5AAB9A40">
+            <wp:extent cx="5731510" cy="2909570"/>
+            <wp:effectExtent l="0" t="0" r="2540" b="5080"/>
+            <wp:docPr id="31" name="Picture 31"/>
+            <wp:cNvGraphicFramePr>
+              <a:graphicFrameLocks xmlns:a="http://schemas.openxmlformats.org/drawingml/2006/main" noChangeAspect="1"/>
+            </wp:cNvGraphicFramePr>
+            <a:graphic xmlns:a="http://schemas.openxmlformats.org/drawingml/2006/main">
+              <a:graphicData uri="http://schemas.openxmlformats.org/drawingml/2006/picture">
+                <pic:pic xmlns:pic="http://schemas.openxmlformats.org/drawingml/2006/picture">
+                  <pic:nvPicPr>
+                    <pic:cNvPr id="0" name="Picture 48"/>
+                    <pic:cNvPicPr>
+                      <a:picLocks noChangeAspect="1" noChangeArrowheads="1"/>
+                    </pic:cNvPicPr>
+                  </pic:nvPicPr>
+                  <pic:blipFill>
+                    <a:blip r:embed="rId28">
+                      <a:extLst>
+                        <a:ext uri="{28A0092B-C50C-407E-A947-70E740481C1C}">
+                          <a14:useLocalDpi xmlns:a14="http://schemas.microsoft.com/office/drawing/2010/main" val="0"/>
+                        </a:ext>
+                      </a:extLst>
+                    </a:blip>
+                    <a:srcRect/>
+                    <a:stretch>
+                      <a:fillRect/>
+                    </a:stretch>
+                  </pic:blipFill>
+                  <pic:spPr bwMode="auto">
+                    <a:xfrm>
+                      <a:off x="0" y="0"/>
+                      <a:ext cx="5731510" cy="2909570"/>
+                    </a:xfrm>
+                    <a:prstGeom prst="rect">
+                      <a:avLst/>
+                    </a:prstGeom>
+                    <a:noFill/>
+                    <a:ln>
+                      <a:noFill/>
+                    </a:ln>
+                  </pic:spPr>
+                </pic:pic>
+              </a:graphicData>
+            </a:graphic>
+          </wp:inline>
+        </w:drawing>
+      </w:r>
+    </w:p>
+    <w:p>
+      <w:pPr>
+        <w:rPr>
+          <w:rFonts w:asciiTheme="majorHAnsi" w:eastAsiaTheme="majorEastAsia" w:hAnsiTheme="majorHAnsi" w:cstheme="majorBidi"/>
+          <w:color w:val="2F5496" w:themeColor="accent1" w:themeShade="BF"/>
+          <w:sz w:val="26"/>
+          <w:szCs w:val="26"/>
+          <w:lang w:val="en-US"/>
+        </w:rPr>
+      </w:pPr>
+    </w:p>
+    <w:p>
+      <w:pPr>
+        <w:rPr>
+          <w:rFonts w:asciiTheme="majorHAnsi" w:eastAsiaTheme="majorEastAsia" w:hAnsiTheme="majorHAnsi" w:cstheme="majorBidi"/>
+          <w:color w:val="2F5496" w:themeColor="accent1" w:themeShade="BF"/>
+          <w:sz w:val="26"/>
+          <w:szCs w:val="26"/>
+          <w:lang w:val="en-US"/>
+        </w:rPr>
+      </w:pPr>
+      <w:r>
+        <w:rPr>
+          <w:rFonts w:asciiTheme="majorHAnsi" w:eastAsiaTheme="majorEastAsia" w:hAnsiTheme="majorHAnsi" w:cstheme="majorBidi"/>
+          <w:color w:val="2F5496" w:themeColor="accent1" w:themeShade="BF"/>
+          <w:sz w:val="26"/>
+          <w:szCs w:val="26"/>
+          <w:lang w:val="en-US"/>
+        </w:rPr>
+        <w:t>Grp_</w:t>
+      </w:r>
+      <w:r>
+        <w:rPr>
+          <w:rFonts w:asciiTheme="majorHAnsi" w:eastAsiaTheme="majorEastAsia" w:hAnsiTheme="majorHAnsi" w:cstheme="majorBidi"/>
+          <w:color w:val="2F5496" w:themeColor="accent1" w:themeShade="BF"/>
+          <w:sz w:val="26"/>
+          <w:szCs w:val="26"/>
+          <w:lang w:val="en-US"/>
+        </w:rPr>
+        <w:t>33</w:t>
+      </w:r>
+      <w:r>
+        <w:rPr>
+          <w:rFonts w:asciiTheme="majorHAnsi" w:eastAsiaTheme="majorEastAsia" w:hAnsiTheme="majorHAnsi" w:cstheme="majorBidi"/>
+          <w:color w:val="2F5496" w:themeColor="accent1" w:themeShade="BF"/>
+          <w:sz w:val="26"/>
+          <w:szCs w:val="26"/>
+          <w:lang w:val="en-US"/>
+        </w:rPr>
+        <w:t xml:space="preserve"> </w:t>
+      </w:r>
+      <w:r>
+        <w:rPr>
+          <w:rFonts w:asciiTheme="majorHAnsi" w:eastAsiaTheme="majorEastAsia" w:hAnsiTheme="majorHAnsi" w:cstheme="majorBidi"/>
+          <w:noProof/>
+          <w:color w:val="2F5496" w:themeColor="accent1" w:themeShade="BF"/>
+          <w:sz w:val="26"/>
+          <w:szCs w:val="26"/>
+          <w:lang w:val="en-US"/>
+        </w:rPr>
+        <w:drawing>
+          <wp:inline distT="0" distB="0" distL="0" distR="0" wp14:anchorId="1FE54AA9" wp14:editId="59DB38AF">
+            <wp:extent cx="5731510" cy="2909570"/>
+            <wp:effectExtent l="0" t="0" r="2540" b="5080"/>
+            <wp:docPr id="32" name="Picture 32"/>
+            <wp:cNvGraphicFramePr>
+              <a:graphicFrameLocks xmlns:a="http://schemas.openxmlformats.org/drawingml/2006/main" noChangeAspect="1"/>
+            </wp:cNvGraphicFramePr>
+            <a:graphic xmlns:a="http://schemas.openxmlformats.org/drawingml/2006/main">
+              <a:graphicData uri="http://schemas.openxmlformats.org/drawingml/2006/picture">
+                <pic:pic xmlns:pic="http://schemas.openxmlformats.org/drawingml/2006/picture">
+                  <pic:nvPicPr>
+                    <pic:cNvPr id="0" name="Picture 50"/>
+                    <pic:cNvPicPr>
+                      <a:picLocks noChangeAspect="1" noChangeArrowheads="1"/>
+                    </pic:cNvPicPr>
+                  </pic:nvPicPr>
+                  <pic:blipFill>
+                    <a:blip r:embed="rId29">
+                      <a:extLst>
+                        <a:ext uri="{28A0092B-C50C-407E-A947-70E740481C1C}">
+                          <a14:useLocalDpi xmlns:a14="http://schemas.microsoft.com/office/drawing/2010/main" val="0"/>
+                        </a:ext>
+                      </a:extLst>
+                    </a:blip>
+                    <a:srcRect/>
+                    <a:stretch>
+                      <a:fillRect/>
+                    </a:stretch>
+                  </pic:blipFill>
+                  <pic:spPr bwMode="auto">
+                    <a:xfrm>
+                      <a:off x="0" y="0"/>
+                      <a:ext cx="5731510" cy="2909570"/>
+                    </a:xfrm>
+                    <a:prstGeom prst="rect">
+                      <a:avLst/>
+                    </a:prstGeom>
+                    <a:noFill/>
+                    <a:ln>
+                      <a:noFill/>
+                    </a:ln>
+                  </pic:spPr>
+                </pic:pic>
+              </a:graphicData>
+            </a:graphic>
+          </wp:inline>
+        </w:drawing>
+      </w:r>
+    </w:p>
+    <w:p>
+      <w:pPr>
+        <w:pStyle w:val="Heading2"/>
+        <w:rPr>
+          <w:lang w:val="en-US"/>
+        </w:rPr>
+      </w:pPr>
+    </w:p>
+    <w:p>
+      <w:pPr>
+        <w:rPr>
+          <w:lang w:val="en-US"/>
+        </w:rPr>
+      </w:pPr>
+    </w:p>
+    <w:p>
+      <w:pPr>
+        <w:rPr>
+          <w:lang w:val="en-US"/>
+        </w:rPr>
+      </w:pPr>
+    </w:p>
+    <w:p>
+      <w:pPr>
+        <w:rPr>
+          <w:lang w:val="en-US"/>
+        </w:rPr>
+      </w:pPr>
+    </w:p>
+    <w:p>
+      <w:pPr>
+        <w:rPr>
+          <w:lang w:val="en-US"/>
+        </w:rPr>
+      </w:pPr>
+    </w:p>
+    <w:p>
+      <w:pPr>
+        <w:pStyle w:val="Heading2"/>
+        <w:rPr>
+          <w:lang w:val="en-US"/>
+        </w:rPr>
+      </w:pPr>
+      <w:bookmarkStart w:id="20" w:name="_Toc94472562"/>
+      <w:r>
+        <w:rPr>
+          <w:lang w:val="en-US"/>
+        </w:rPr>
+        <w:lastRenderedPageBreak/>
         <w:t>C</w:t>
       </w:r>
       <w:r>
@@ -4612,7 +7073,457 @@
         </w:rPr>
         <w:t>harts</w:t>
       </w:r>
-      <w:bookmarkEnd w:id="16"/>
+      <w:bookmarkEnd w:id="20"/>
+    </w:p>
+    <w:p>
+      <w:pPr>
+        <w:pStyle w:val="Heading2"/>
+        <w:rPr>
+          <w:lang w:val="en-US"/>
+        </w:rPr>
+      </w:pPr>
+      <w:bookmarkStart w:id="21" w:name="_Toc94472563"/>
+      <w:r>
+        <w:rPr>
+          <w:lang w:val="en-US"/>
+        </w:rPr>
+        <w:t>Frequent words used in Top 20 groups</w:t>
+      </w:r>
+      <w:r>
+        <w:rPr>
+          <w:lang w:val="en-US"/>
+        </w:rPr>
+        <w:t xml:space="preserve"> </w:t>
+      </w:r>
+      <w:r>
+        <w:rPr>
+          <w:lang w:val="en-US"/>
+        </w:rPr>
+        <w:br/>
+        <w:t>[Sharing charts for a few of them]</w:t>
+      </w:r>
+      <w:bookmarkEnd w:id="21"/>
+    </w:p>
+    <w:p>
+      <w:pPr>
+        <w:rPr>
+          <w:rFonts w:asciiTheme="majorHAnsi" w:eastAsiaTheme="majorEastAsia" w:hAnsiTheme="majorHAnsi" w:cstheme="majorBidi"/>
+          <w:color w:val="2F5496" w:themeColor="accent1" w:themeShade="BF"/>
+          <w:sz w:val="26"/>
+          <w:szCs w:val="26"/>
+          <w:lang w:val="en-US"/>
+        </w:rPr>
+      </w:pPr>
+      <w:r>
+        <w:rPr>
+          <w:rFonts w:asciiTheme="majorHAnsi" w:eastAsiaTheme="majorEastAsia" w:hAnsiTheme="majorHAnsi" w:cstheme="majorBidi"/>
+          <w:color w:val="2F5496" w:themeColor="accent1" w:themeShade="BF"/>
+          <w:sz w:val="26"/>
+          <w:szCs w:val="26"/>
+          <w:lang w:val="en-US"/>
+        </w:rPr>
+        <w:br/>
+      </w:r>
+      <w:r>
+        <w:rPr>
+          <w:rFonts w:asciiTheme="majorHAnsi" w:eastAsiaTheme="majorEastAsia" w:hAnsiTheme="majorHAnsi" w:cstheme="majorBidi"/>
+          <w:color w:val="2F5496" w:themeColor="accent1" w:themeShade="BF"/>
+          <w:sz w:val="26"/>
+          <w:szCs w:val="26"/>
+          <w:lang w:val="en-US"/>
+        </w:rPr>
+        <w:t>Grp_0</w:t>
+      </w:r>
+      <w:r>
+        <w:rPr>
+          <w:rFonts w:asciiTheme="majorHAnsi" w:eastAsiaTheme="majorEastAsia" w:hAnsiTheme="majorHAnsi" w:cstheme="majorBidi"/>
+          <w:color w:val="2F5496" w:themeColor="accent1" w:themeShade="BF"/>
+          <w:sz w:val="26"/>
+          <w:szCs w:val="26"/>
+          <w:lang w:val="en-US"/>
+        </w:rPr>
+        <w:t xml:space="preserve"> </w:t>
+      </w:r>
+      <w:r>
+        <w:rPr>
+          <w:rFonts w:asciiTheme="majorHAnsi" w:eastAsiaTheme="majorEastAsia" w:hAnsiTheme="majorHAnsi" w:cstheme="majorBidi"/>
+          <w:noProof/>
+          <w:color w:val="2F5496" w:themeColor="accent1" w:themeShade="BF"/>
+          <w:sz w:val="26"/>
+          <w:szCs w:val="26"/>
+          <w:lang w:val="en-US"/>
+        </w:rPr>
+        <w:drawing>
+          <wp:inline distT="0" distB="0" distL="0" distR="0" wp14:anchorId="620AC62C" wp14:editId="2C2D586F">
+            <wp:extent cx="5731510" cy="2888615"/>
+            <wp:effectExtent l="0" t="0" r="2540" b="6985"/>
+            <wp:docPr id="55" name="Picture 55"/>
+            <wp:cNvGraphicFramePr>
+              <a:graphicFrameLocks xmlns:a="http://schemas.openxmlformats.org/drawingml/2006/main" noChangeAspect="1"/>
+            </wp:cNvGraphicFramePr>
+            <a:graphic xmlns:a="http://schemas.openxmlformats.org/drawingml/2006/main">
+              <a:graphicData uri="http://schemas.openxmlformats.org/drawingml/2006/picture">
+                <pic:pic xmlns:pic="http://schemas.openxmlformats.org/drawingml/2006/picture">
+                  <pic:nvPicPr>
+                    <pic:cNvPr id="0" name="Picture 56"/>
+                    <pic:cNvPicPr>
+                      <a:picLocks noChangeAspect="1" noChangeArrowheads="1"/>
+                    </pic:cNvPicPr>
+                  </pic:nvPicPr>
+                  <pic:blipFill>
+                    <a:blip r:embed="rId30">
+                      <a:extLst>
+                        <a:ext uri="{28A0092B-C50C-407E-A947-70E740481C1C}">
+                          <a14:useLocalDpi xmlns:a14="http://schemas.microsoft.com/office/drawing/2010/main" val="0"/>
+                        </a:ext>
+                      </a:extLst>
+                    </a:blip>
+                    <a:srcRect/>
+                    <a:stretch>
+                      <a:fillRect/>
+                    </a:stretch>
+                  </pic:blipFill>
+                  <pic:spPr bwMode="auto">
+                    <a:xfrm>
+                      <a:off x="0" y="0"/>
+                      <a:ext cx="5731510" cy="2888615"/>
+                    </a:xfrm>
+                    <a:prstGeom prst="rect">
+                      <a:avLst/>
+                    </a:prstGeom>
+                    <a:noFill/>
+                    <a:ln>
+                      <a:noFill/>
+                    </a:ln>
+                  </pic:spPr>
+                </pic:pic>
+              </a:graphicData>
+            </a:graphic>
+          </wp:inline>
+        </w:drawing>
+      </w:r>
+    </w:p>
+    <w:p>
+      <w:pPr>
+        <w:rPr>
+          <w:rFonts w:asciiTheme="majorHAnsi" w:eastAsiaTheme="majorEastAsia" w:hAnsiTheme="majorHAnsi" w:cstheme="majorBidi"/>
+          <w:color w:val="2F5496" w:themeColor="accent1" w:themeShade="BF"/>
+          <w:sz w:val="26"/>
+          <w:szCs w:val="26"/>
+          <w:lang w:val="en-US"/>
+        </w:rPr>
+      </w:pPr>
+    </w:p>
+    <w:p>
+      <w:pPr>
+        <w:rPr>
+          <w:lang w:val="en-US"/>
+        </w:rPr>
+      </w:pPr>
+      <w:r>
+        <w:rPr>
+          <w:rFonts w:asciiTheme="majorHAnsi" w:eastAsiaTheme="majorEastAsia" w:hAnsiTheme="majorHAnsi" w:cstheme="majorBidi"/>
+          <w:color w:val="2F5496" w:themeColor="accent1" w:themeShade="BF"/>
+          <w:sz w:val="26"/>
+          <w:szCs w:val="26"/>
+          <w:lang w:val="en-US"/>
+        </w:rPr>
+        <w:t>Grp_8</w:t>
+      </w:r>
+      <w:r>
+        <w:rPr>
+          <w:rFonts w:asciiTheme="majorHAnsi" w:eastAsiaTheme="majorEastAsia" w:hAnsiTheme="majorHAnsi" w:cstheme="majorBidi"/>
+          <w:color w:val="2F5496" w:themeColor="accent1" w:themeShade="BF"/>
+          <w:sz w:val="26"/>
+          <w:szCs w:val="26"/>
+          <w:lang w:val="en-US"/>
+        </w:rPr>
+        <w:t xml:space="preserve"> </w:t>
+      </w:r>
+      <w:r>
+        <w:rPr>
+          <w:rFonts w:asciiTheme="majorHAnsi" w:eastAsiaTheme="majorEastAsia" w:hAnsiTheme="majorHAnsi" w:cstheme="majorBidi"/>
+          <w:noProof/>
+          <w:color w:val="2F5496" w:themeColor="accent1" w:themeShade="BF"/>
+          <w:sz w:val="26"/>
+          <w:szCs w:val="26"/>
+          <w:lang w:val="en-US"/>
+        </w:rPr>
+        <w:drawing>
+          <wp:inline distT="0" distB="0" distL="0" distR="0" wp14:anchorId="126F5660" wp14:editId="122CA640">
+            <wp:extent cx="5731510" cy="2845435"/>
+            <wp:effectExtent l="0" t="0" r="2540" b="0"/>
+            <wp:docPr id="56" name="Picture 56"/>
+            <wp:cNvGraphicFramePr>
+              <a:graphicFrameLocks xmlns:a="http://schemas.openxmlformats.org/drawingml/2006/main" noChangeAspect="1"/>
+            </wp:cNvGraphicFramePr>
+            <a:graphic xmlns:a="http://schemas.openxmlformats.org/drawingml/2006/main">
+              <a:graphicData uri="http://schemas.openxmlformats.org/drawingml/2006/picture">
+                <pic:pic xmlns:pic="http://schemas.openxmlformats.org/drawingml/2006/picture">
+                  <pic:nvPicPr>
+                    <pic:cNvPr id="0" name="Picture 58"/>
+                    <pic:cNvPicPr>
+                      <a:picLocks noChangeAspect="1" noChangeArrowheads="1"/>
+                    </pic:cNvPicPr>
+                  </pic:nvPicPr>
+                  <pic:blipFill>
+                    <a:blip r:embed="rId31">
+                      <a:extLst>
+                        <a:ext uri="{28A0092B-C50C-407E-A947-70E740481C1C}">
+                          <a14:useLocalDpi xmlns:a14="http://schemas.microsoft.com/office/drawing/2010/main" val="0"/>
+                        </a:ext>
+                      </a:extLst>
+                    </a:blip>
+                    <a:srcRect/>
+                    <a:stretch>
+                      <a:fillRect/>
+                    </a:stretch>
+                  </pic:blipFill>
+                  <pic:spPr bwMode="auto">
+                    <a:xfrm>
+                      <a:off x="0" y="0"/>
+                      <a:ext cx="5731510" cy="2845435"/>
+                    </a:xfrm>
+                    <a:prstGeom prst="rect">
+                      <a:avLst/>
+                    </a:prstGeom>
+                    <a:noFill/>
+                    <a:ln>
+                      <a:noFill/>
+                    </a:ln>
+                  </pic:spPr>
+                </pic:pic>
+              </a:graphicData>
+            </a:graphic>
+          </wp:inline>
+        </w:drawing>
+      </w:r>
+    </w:p>
+    <w:p>
+      <w:pPr>
+        <w:pStyle w:val="Heading2"/>
+        <w:rPr>
+          <w:lang w:val="en-US"/>
+        </w:rPr>
+      </w:pPr>
+    </w:p>
+    <w:p>
+      <w:pPr>
+        <w:pStyle w:val="Heading2"/>
+        <w:rPr>
+          <w:lang w:val="en-US"/>
+        </w:rPr>
+      </w:pPr>
+      <w:bookmarkStart w:id="22" w:name="_Toc94472564"/>
+      <w:r>
+        <w:rPr>
+          <w:lang w:val="en-US"/>
+        </w:rPr>
+        <w:t>Grp_</w:t>
+      </w:r>
+      <w:r>
+        <w:rPr>
+          <w:lang w:val="en-US"/>
+        </w:rPr>
+        <w:t>24</w:t>
+      </w:r>
+      <w:r>
+        <w:rPr>
+          <w:lang w:val="en-US"/>
+        </w:rPr>
+        <w:t xml:space="preserve"> </w:t>
+      </w:r>
+      <w:r>
+        <w:rPr>
+          <w:noProof/>
+          <w:lang w:val="en-US"/>
+        </w:rPr>
+        <w:drawing>
+          <wp:inline distT="0" distB="0" distL="0" distR="0" wp14:anchorId="2277A1F6" wp14:editId="2B9AA6BC">
+            <wp:extent cx="5731510" cy="2891155"/>
+            <wp:effectExtent l="0" t="0" r="2540" b="4445"/>
+            <wp:docPr id="57" name="Picture 57"/>
+            <wp:cNvGraphicFramePr>
+              <a:graphicFrameLocks xmlns:a="http://schemas.openxmlformats.org/drawingml/2006/main" noChangeAspect="1"/>
+            </wp:cNvGraphicFramePr>
+            <a:graphic xmlns:a="http://schemas.openxmlformats.org/drawingml/2006/main">
+              <a:graphicData uri="http://schemas.openxmlformats.org/drawingml/2006/picture">
+                <pic:pic xmlns:pic="http://schemas.openxmlformats.org/drawingml/2006/picture">
+                  <pic:nvPicPr>
+                    <pic:cNvPr id="0" name="Picture 60"/>
+                    <pic:cNvPicPr>
+                      <a:picLocks noChangeAspect="1" noChangeArrowheads="1"/>
+                    </pic:cNvPicPr>
+                  </pic:nvPicPr>
+                  <pic:blipFill>
+                    <a:blip r:embed="rId32">
+                      <a:extLst>
+                        <a:ext uri="{28A0092B-C50C-407E-A947-70E740481C1C}">
+                          <a14:useLocalDpi xmlns:a14="http://schemas.microsoft.com/office/drawing/2010/main" val="0"/>
+                        </a:ext>
+                      </a:extLst>
+                    </a:blip>
+                    <a:srcRect/>
+                    <a:stretch>
+                      <a:fillRect/>
+                    </a:stretch>
+                  </pic:blipFill>
+                  <pic:spPr bwMode="auto">
+                    <a:xfrm>
+                      <a:off x="0" y="0"/>
+                      <a:ext cx="5731510" cy="2891155"/>
+                    </a:xfrm>
+                    <a:prstGeom prst="rect">
+                      <a:avLst/>
+                    </a:prstGeom>
+                    <a:noFill/>
+                    <a:ln>
+                      <a:noFill/>
+                    </a:ln>
+                  </pic:spPr>
+                </pic:pic>
+              </a:graphicData>
+            </a:graphic>
+          </wp:inline>
+        </w:drawing>
+      </w:r>
+      <w:bookmarkEnd w:id="22"/>
+    </w:p>
+    <w:p>
+      <w:pPr>
+        <w:rPr>
+          <w:lang w:val="en-US"/>
+        </w:rPr>
+      </w:pPr>
+    </w:p>
+    <w:p>
+      <w:pPr>
+        <w:pStyle w:val="Heading2"/>
+        <w:rPr>
+          <w:lang w:val="en-US"/>
+        </w:rPr>
+      </w:pPr>
+    </w:p>
+    <w:p>
+      <w:pPr>
+        <w:pStyle w:val="Heading2"/>
+        <w:rPr>
+          <w:lang w:val="en-US"/>
+        </w:rPr>
+      </w:pPr>
+      <w:bookmarkStart w:id="23" w:name="_Toc94472565"/>
+      <w:r>
+        <w:rPr>
+          <w:lang w:val="en-US"/>
+        </w:rPr>
+        <w:t>Grp_</w:t>
+      </w:r>
+      <w:r>
+        <w:rPr>
+          <w:lang w:val="en-US"/>
+        </w:rPr>
+        <w:t>12</w:t>
+      </w:r>
+      <w:bookmarkEnd w:id="23"/>
+    </w:p>
+    <w:p>
+      <w:pPr>
+        <w:rPr>
+          <w:lang w:val="en-US"/>
+        </w:rPr>
+      </w:pPr>
+      <w:r>
+        <w:rPr>
+          <w:noProof/>
+          <w:lang w:val="en-US"/>
+        </w:rPr>
+        <w:drawing>
+          <wp:inline distT="0" distB="0" distL="0" distR="0" wp14:anchorId="2A20081C" wp14:editId="1A1FA7F0">
+            <wp:extent cx="5731510" cy="2867025"/>
+            <wp:effectExtent l="0" t="0" r="2540" b="9525"/>
+            <wp:docPr id="58" name="Picture 58"/>
+            <wp:cNvGraphicFramePr>
+              <a:graphicFrameLocks xmlns:a="http://schemas.openxmlformats.org/drawingml/2006/main" noChangeAspect="1"/>
+            </wp:cNvGraphicFramePr>
+            <a:graphic xmlns:a="http://schemas.openxmlformats.org/drawingml/2006/main">
+              <a:graphicData uri="http://schemas.openxmlformats.org/drawingml/2006/picture">
+                <pic:pic xmlns:pic="http://schemas.openxmlformats.org/drawingml/2006/picture">
+                  <pic:nvPicPr>
+                    <pic:cNvPr id="0" name="Picture 62"/>
+                    <pic:cNvPicPr>
+                      <a:picLocks noChangeAspect="1" noChangeArrowheads="1"/>
+                    </pic:cNvPicPr>
+                  </pic:nvPicPr>
+                  <pic:blipFill>
+                    <a:blip r:embed="rId33">
+                      <a:extLst>
+                        <a:ext uri="{28A0092B-C50C-407E-A947-70E740481C1C}">
+                          <a14:useLocalDpi xmlns:a14="http://schemas.microsoft.com/office/drawing/2010/main" val="0"/>
+                        </a:ext>
+                      </a:extLst>
+                    </a:blip>
+                    <a:srcRect/>
+                    <a:stretch>
+                      <a:fillRect/>
+                    </a:stretch>
+                  </pic:blipFill>
+                  <pic:spPr bwMode="auto">
+                    <a:xfrm>
+                      <a:off x="0" y="0"/>
+                      <a:ext cx="5731510" cy="2867025"/>
+                    </a:xfrm>
+                    <a:prstGeom prst="rect">
+                      <a:avLst/>
+                    </a:prstGeom>
+                    <a:noFill/>
+                    <a:ln>
+                      <a:noFill/>
+                    </a:ln>
+                  </pic:spPr>
+                </pic:pic>
+              </a:graphicData>
+            </a:graphic>
+          </wp:inline>
+        </w:drawing>
+      </w:r>
+    </w:p>
+    <w:p>
+      <w:pPr>
+        <w:pStyle w:val="Heading1"/>
+        <w:rPr>
+          <w:lang w:val="en-US"/>
+        </w:rPr>
+      </w:pPr>
+      <w:bookmarkStart w:id="24" w:name="_Toc94472566"/>
+    </w:p>
+    <w:p>
+      <w:pPr>
+        <w:pStyle w:val="Heading1"/>
+        <w:rPr>
+          <w:lang w:val="en-US"/>
+        </w:rPr>
+      </w:pPr>
+      <w:r>
+        <w:rPr>
+          <w:lang w:val="en-US"/>
+        </w:rPr>
+        <w:br/>
+      </w:r>
+    </w:p>
+    <w:p>
+      <w:pPr>
+        <w:pStyle w:val="Heading1"/>
+        <w:rPr>
+          <w:lang w:val="en-US"/>
+        </w:rPr>
+      </w:pPr>
+      <w:r>
+        <w:rPr>
+          <w:lang w:val="en-US"/>
+        </w:rPr>
+        <w:t>Decide Model and Model building</w:t>
+      </w:r>
+      <w:bookmarkEnd w:id="24"/>
     </w:p>
     <w:p>
       <w:pPr>
@@ -4647,50 +7558,7 @@
           <w:lang w:val="en-US"/>
         </w:rPr>
       </w:pPr>
-      <w:bookmarkStart w:id="17" w:name="_Toc94438428"/>
-      <w:r>
-        <w:rPr>
-          <w:lang w:val="en-US"/>
-        </w:rPr>
-        <w:lastRenderedPageBreak/>
-        <w:t>Decide Model and Model building</w:t>
-      </w:r>
-      <w:bookmarkEnd w:id="17"/>
-    </w:p>
-    <w:p>
-      <w:pPr>
-        <w:rPr>
-          <w:lang w:val="en-US"/>
-        </w:rPr>
-      </w:pPr>
-      <w:r>
-        <w:rPr>
-          <w:lang w:val="en-US"/>
-        </w:rPr>
-        <w:t>TBD</w:t>
-      </w:r>
-    </w:p>
-    <w:p>
-      <w:pPr>
-        <w:rPr>
-          <w:lang w:val="en-US"/>
-        </w:rPr>
-      </w:pPr>
-      <w:r>
-        <w:rPr>
-          <w:lang w:val="en-US"/>
-        </w:rPr>
-        <w:br w:type="page"/>
-      </w:r>
-    </w:p>
-    <w:p>
-      <w:pPr>
-        <w:pStyle w:val="Heading1"/>
-        <w:rPr>
-          <w:lang w:val="en-US"/>
-        </w:rPr>
-      </w:pPr>
-      <w:bookmarkStart w:id="18" w:name="_Toc94438429"/>
+      <w:bookmarkStart w:id="25" w:name="_Toc94472567"/>
       <w:r>
         <w:rPr>
           <w:lang w:val="en-US"/>
@@ -4698,7 +7566,7 @@
         <w:lastRenderedPageBreak/>
         <w:t>Model performance - Approaches to improve model</w:t>
       </w:r>
-      <w:bookmarkEnd w:id="18"/>
+      <w:bookmarkEnd w:id="25"/>
     </w:p>
     <w:p>
       <w:pPr>
@@ -4724,14 +7592,14 @@
           <w:lang w:val="en-US"/>
         </w:rPr>
       </w:pPr>
-      <w:bookmarkStart w:id="19" w:name="_Toc94438430"/>
+      <w:bookmarkStart w:id="26" w:name="_Toc94472568"/>
       <w:r>
         <w:rPr>
           <w:lang w:val="en-US"/>
         </w:rPr>
         <w:t>Code Snippet</w:t>
       </w:r>
-      <w:bookmarkEnd w:id="19"/>
+      <w:bookmarkEnd w:id="26"/>
     </w:p>
     <w:p>
       <w:pPr>
@@ -4757,7 +7625,7 @@
           <w:lang w:val="en-US"/>
         </w:rPr>
       </w:pPr>
-      <w:bookmarkStart w:id="20" w:name="_Toc94438431"/>
+      <w:bookmarkStart w:id="27" w:name="_Toc94472569"/>
       <w:r>
         <w:rPr>
           <w:lang w:val="en-US"/>
@@ -4765,7 +7633,7 @@
         <w:lastRenderedPageBreak/>
         <w:t>Finalized results</w:t>
       </w:r>
-      <w:bookmarkEnd w:id="20"/>
+      <w:bookmarkEnd w:id="27"/>
     </w:p>
     <w:p>
       <w:pPr>
@@ -4791,7 +7659,7 @@
           <w:lang w:val="en-US"/>
         </w:rPr>
       </w:pPr>
-      <w:bookmarkStart w:id="21" w:name="_Toc94438432"/>
+      <w:bookmarkStart w:id="28" w:name="_Toc94472570"/>
       <w:r>
         <w:rPr>
           <w:lang w:val="en-US"/>
@@ -4799,11 +7667,11 @@
         <w:lastRenderedPageBreak/>
         <w:t>Link to code and references</w:t>
       </w:r>
-      <w:bookmarkEnd w:id="21"/>
+      <w:bookmarkEnd w:id="28"/>
     </w:p>
     <w:sectPr>
-      <w:headerReference w:type="default" r:id="rId9"/>
-      <w:footerReference w:type="default" r:id="rId10"/>
+      <w:headerReference w:type="default" r:id="rId34"/>
+      <w:footerReference w:type="default" r:id="rId35"/>
       <w:pgSz w:w="11906" w:h="16838"/>
       <w:pgMar w:top="1440" w:right="1440" w:bottom="1440" w:left="1440" w:header="708" w:footer="708" w:gutter="0"/>
       <w:cols w:space="708"/>

</xml_diff>